<commit_message>
Se agrega manual de usuario 2 SPRINT
</commit_message>
<xml_diff>
--- a/SPRINT 2/7-Implantacion/Manual de Usuario.docx
+++ b/SPRINT 2/7-Implantacion/Manual de Usuario.docx
@@ -308,7 +308,6 @@
           <w:sz w:val="24"/>
           <w:szCs w:val="24"/>
         </w:rPr>
-        <w:lastRenderedPageBreak/>
         <w:t>Tabla de Contenido</w:t>
       </w:r>
     </w:p>
@@ -1574,7 +1573,6 @@
         <w:rPr>
           <w:noProof/>
         </w:rPr>
-        <w:lastRenderedPageBreak/>
         <mc:AlternateContent>
           <mc:Choice Requires="wps">
             <w:drawing>
@@ -1939,7 +1937,6 @@
           <w:sz w:val="24"/>
           <w:szCs w:val="24"/>
         </w:rPr>
-        <w:lastRenderedPageBreak/>
         <w:t>Posteriormente se debe ingresar al correo electrónico en el cual encontraremos un mensaje de confirmación, procedemos a hacer clic sobre el link que indica que el correo y el usuario quedara registrado de manera correcta.</w:t>
       </w:r>
     </w:p>
@@ -2128,7 +2125,6 @@
         </w:rPr>
       </w:pPr>
       <w:bookmarkStart w:id="2" w:name="_Toc491360616"/>
-      <w:bookmarkStart w:id="3" w:name="_GoBack"/>
       <w:r>
         <w:rPr>
           <w:rFonts w:ascii="Arial" w:hAnsi="Arial" w:cs="Arial"/>
@@ -2139,7 +2135,6 @@
       </w:r>
       <w:bookmarkEnd w:id="2"/>
     </w:p>
-    <w:bookmarkEnd w:id="3"/>
     <w:p>
       <w:pPr>
         <w:pStyle w:val="Prrafodelista"/>
@@ -2385,7 +2380,6 @@
         <w:rPr>
           <w:noProof/>
         </w:rPr>
-        <w:lastRenderedPageBreak/>
         <mc:AlternateContent>
           <mc:Choice Requires="wps">
             <w:drawing>
@@ -2798,7 +2792,6 @@
         <w:rPr>
           <w:noProof/>
         </w:rPr>
-        <w:lastRenderedPageBreak/>
         <mc:AlternateContent>
           <mc:Choice Requires="wps">
             <w:drawing>
@@ -3089,6 +3082,3651 @@
         </w:drawing>
       </w:r>
     </w:p>
+    <w:p>
+      <w:pPr>
+        <w:pStyle w:val="Prrafodelista"/>
+        <w:ind w:left="708"/>
+        <w:rPr>
+          <w:rFonts w:ascii="Arial" w:hAnsi="Arial" w:cs="Arial"/>
+          <w:sz w:val="24"/>
+          <w:szCs w:val="24"/>
+        </w:rPr>
+      </w:pPr>
+    </w:p>
+    <w:p>
+      <w:pPr>
+        <w:pStyle w:val="Prrafodelista"/>
+        <w:ind w:left="708"/>
+        <w:rPr>
+          <w:rFonts w:ascii="Arial" w:hAnsi="Arial" w:cs="Arial"/>
+          <w:sz w:val="24"/>
+          <w:szCs w:val="24"/>
+        </w:rPr>
+      </w:pPr>
+    </w:p>
+    <w:p>
+      <w:pPr>
+        <w:pStyle w:val="Prrafodelista"/>
+        <w:ind w:left="708"/>
+        <w:rPr>
+          <w:rFonts w:ascii="Arial" w:hAnsi="Arial" w:cs="Arial"/>
+          <w:sz w:val="24"/>
+          <w:szCs w:val="24"/>
+        </w:rPr>
+      </w:pPr>
+    </w:p>
+    <w:p>
+      <w:pPr>
+        <w:pStyle w:val="Prrafodelista"/>
+        <w:ind w:left="708"/>
+        <w:rPr>
+          <w:rFonts w:ascii="Arial" w:hAnsi="Arial" w:cs="Arial"/>
+          <w:sz w:val="24"/>
+          <w:szCs w:val="24"/>
+        </w:rPr>
+      </w:pPr>
+    </w:p>
+    <w:p>
+      <w:pPr>
+        <w:pStyle w:val="Prrafodelista"/>
+        <w:ind w:left="708"/>
+        <w:rPr>
+          <w:rFonts w:ascii="Arial" w:hAnsi="Arial" w:cs="Arial"/>
+          <w:sz w:val="24"/>
+          <w:szCs w:val="24"/>
+        </w:rPr>
+      </w:pPr>
+    </w:p>
+    <w:p>
+      <w:pPr>
+        <w:pStyle w:val="Prrafodelista"/>
+        <w:numPr>
+          <w:ilvl w:val="0"/>
+          <w:numId w:val="2"/>
+        </w:numPr>
+        <w:rPr>
+          <w:rFonts w:ascii="Arial" w:hAnsi="Arial" w:cs="Arial"/>
+          <w:sz w:val="24"/>
+          <w:szCs w:val="24"/>
+        </w:rPr>
+      </w:pPr>
+      <w:r>
+        <w:rPr>
+          <w:rFonts w:ascii="Arial" w:hAnsi="Arial" w:cs="Arial"/>
+          <w:sz w:val="24"/>
+          <w:szCs w:val="24"/>
+        </w:rPr>
+        <w:t>Perfil de Usuario</w:t>
+      </w:r>
+    </w:p>
+    <w:p>
+      <w:pPr>
+        <w:pStyle w:val="Prrafodelista"/>
+        <w:ind w:left="1080"/>
+        <w:rPr>
+          <w:rFonts w:ascii="Arial" w:hAnsi="Arial" w:cs="Arial"/>
+          <w:sz w:val="24"/>
+          <w:szCs w:val="24"/>
+        </w:rPr>
+      </w:pPr>
+    </w:p>
+    <w:p>
+      <w:pPr>
+        <w:pStyle w:val="Prrafodelista"/>
+        <w:numPr>
+          <w:ilvl w:val="0"/>
+          <w:numId w:val="3"/>
+        </w:numPr>
+        <w:jc w:val="both"/>
+        <w:rPr>
+          <w:rFonts w:ascii="Arial" w:hAnsi="Arial" w:cs="Arial"/>
+          <w:sz w:val="24"/>
+          <w:szCs w:val="24"/>
+        </w:rPr>
+      </w:pPr>
+      <w:r>
+        <w:rPr>
+          <w:rFonts w:ascii="Arial" w:hAnsi="Arial" w:cs="Arial"/>
+          <w:sz w:val="24"/>
+          <w:szCs w:val="24"/>
+        </w:rPr>
+        <w:t>Después de haber ingresado exitosamente a la herramienta el usuario puede dirigirse a la ventana de mi perfil, en la parte derecha de la pantalla abra una opción que dice Mi Perfil se debe seleccionar.</w:t>
+      </w:r>
+    </w:p>
+    <w:p>
+      <w:pPr>
+        <w:pStyle w:val="Prrafodelista"/>
+        <w:numPr>
+          <w:ilvl w:val="0"/>
+          <w:numId w:val="3"/>
+        </w:numPr>
+        <w:rPr>
+          <w:rFonts w:ascii="Arial" w:hAnsi="Arial" w:cs="Arial"/>
+          <w:sz w:val="24"/>
+          <w:szCs w:val="24"/>
+        </w:rPr>
+      </w:pPr>
+    </w:p>
+    <w:p>
+      <w:pPr>
+        <w:pStyle w:val="Prrafodelista"/>
+        <w:ind w:left="708"/>
+        <w:rPr>
+          <w:rFonts w:ascii="Arial" w:hAnsi="Arial" w:cs="Arial"/>
+          <w:sz w:val="24"/>
+          <w:szCs w:val="24"/>
+        </w:rPr>
+      </w:pPr>
+      <w:r>
+        <w:rPr>
+          <w:noProof/>
+        </w:rPr>
+        <mc:AlternateContent>
+          <mc:Choice Requires="wps">
+            <w:drawing>
+              <wp:anchor distT="0" distB="0" distL="114300" distR="114300" simplePos="0" relativeHeight="251678720" behindDoc="0" locked="0" layoutInCell="1" allowOverlap="1">
+                <wp:simplePos x="0" y="0"/>
+                <wp:positionH relativeFrom="column">
+                  <wp:posOffset>545465</wp:posOffset>
+                </wp:positionH>
+                <wp:positionV relativeFrom="paragraph">
+                  <wp:posOffset>966470</wp:posOffset>
+                </wp:positionV>
+                <wp:extent cx="447040" cy="193040"/>
+                <wp:effectExtent l="0" t="0" r="10160" b="16510"/>
+                <wp:wrapNone/>
+                <wp:docPr id="7" name="Elipse 7"/>
+                <wp:cNvGraphicFramePr/>
+                <a:graphic xmlns:a="http://schemas.openxmlformats.org/drawingml/2006/main">
+                  <a:graphicData uri="http://schemas.microsoft.com/office/word/2010/wordprocessingShape">
+                    <wps:wsp>
+                      <wps:cNvSpPr/>
+                      <wps:spPr>
+                        <a:xfrm>
+                          <a:off x="0" y="0"/>
+                          <a:ext cx="447040" cy="193040"/>
+                        </a:xfrm>
+                        <a:prstGeom prst="ellipse">
+                          <a:avLst/>
+                        </a:prstGeom>
+                        <a:noFill/>
+                        <a:ln>
+                          <a:solidFill>
+                            <a:srgbClr val="FF0000"/>
+                          </a:solidFill>
+                        </a:ln>
+                      </wps:spPr>
+                      <wps:style>
+                        <a:lnRef idx="2">
+                          <a:schemeClr val="accent1">
+                            <a:shade val="50000"/>
+                          </a:schemeClr>
+                        </a:lnRef>
+                        <a:fillRef idx="1">
+                          <a:schemeClr val="accent1"/>
+                        </a:fillRef>
+                        <a:effectRef idx="0">
+                          <a:schemeClr val="accent1"/>
+                        </a:effectRef>
+                        <a:fontRef idx="minor">
+                          <a:schemeClr val="lt1"/>
+                        </a:fontRef>
+                      </wps:style>
+                      <wps:bodyPr rot="0" spcFirstLastPara="0" vertOverflow="overflow" horzOverflow="overflow" vert="horz" wrap="square" lIns="91440" tIns="45720" rIns="91440" bIns="45720" numCol="1" spcCol="0" rtlCol="0" fromWordArt="0" anchor="ctr" anchorCtr="0" forceAA="0" compatLnSpc="1">
+                        <a:prstTxWarp prst="textNoShape">
+                          <a:avLst/>
+                        </a:prstTxWarp>
+                        <a:noAutofit/>
+                      </wps:bodyPr>
+                    </wps:wsp>
+                  </a:graphicData>
+                </a:graphic>
+              </wp:anchor>
+            </w:drawing>
+          </mc:Choice>
+          <mc:Fallback>
+            <w:pict>
+              <v:oval w14:anchorId="7E8945BA" id="Elipse 7" o:spid="_x0000_s1026" style="position:absolute;margin-left:42.95pt;margin-top:76.1pt;width:35.2pt;height:15.2pt;z-index:251678720;visibility:visible;mso-wrap-style:square;mso-wrap-distance-left:9pt;mso-wrap-distance-top:0;mso-wrap-distance-right:9pt;mso-wrap-distance-bottom:0;mso-position-horizontal:absolute;mso-position-horizontal-relative:text;mso-position-vertical:absolute;mso-position-vertical-relative:text;v-text-anchor:middle" o:gfxdata="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" filled="f" strokecolor="red" strokeweight="1pt">
+                <v:stroke joinstyle="miter"/>
+              </v:oval>
+            </w:pict>
+          </mc:Fallback>
+        </mc:AlternateContent>
+      </w:r>
+      <w:r>
+        <w:rPr>
+          <w:noProof/>
+        </w:rPr>
+        <w:drawing>
+          <wp:inline distT="0" distB="0" distL="0" distR="0" wp14:anchorId="64CCE441" wp14:editId="63D442A7">
+            <wp:extent cx="5612130" cy="3155315"/>
+            <wp:effectExtent l="0" t="0" r="7620" b="6985"/>
+            <wp:docPr id="6" name="Imagen 6"/>
+            <wp:cNvGraphicFramePr>
+              <a:graphicFrameLocks xmlns:a="http://schemas.openxmlformats.org/drawingml/2006/main" noChangeAspect="1"/>
+            </wp:cNvGraphicFramePr>
+            <a:graphic xmlns:a="http://schemas.openxmlformats.org/drawingml/2006/main">
+              <a:graphicData uri="http://schemas.openxmlformats.org/drawingml/2006/picture">
+                <pic:pic xmlns:pic="http://schemas.openxmlformats.org/drawingml/2006/picture">
+                  <pic:nvPicPr>
+                    <pic:cNvPr id="1" name=""/>
+                    <pic:cNvPicPr/>
+                  </pic:nvPicPr>
+                  <pic:blipFill>
+                    <a:blip r:embed="rId17"/>
+                    <a:stretch>
+                      <a:fillRect/>
+                    </a:stretch>
+                  </pic:blipFill>
+                  <pic:spPr>
+                    <a:xfrm>
+                      <a:off x="0" y="0"/>
+                      <a:ext cx="5612130" cy="3155315"/>
+                    </a:xfrm>
+                    <a:prstGeom prst="rect">
+                      <a:avLst/>
+                    </a:prstGeom>
+                  </pic:spPr>
+                </pic:pic>
+              </a:graphicData>
+            </a:graphic>
+          </wp:inline>
+        </w:drawing>
+      </w:r>
+    </w:p>
+    <w:p>
+      <w:pPr>
+        <w:pStyle w:val="Prrafodelista"/>
+        <w:ind w:left="708"/>
+        <w:rPr>
+          <w:rFonts w:ascii="Arial" w:hAnsi="Arial" w:cs="Arial"/>
+          <w:sz w:val="24"/>
+          <w:szCs w:val="24"/>
+        </w:rPr>
+      </w:pPr>
+    </w:p>
+    <w:p>
+      <w:pPr>
+        <w:pStyle w:val="Prrafodelista"/>
+        <w:ind w:left="708"/>
+        <w:rPr>
+          <w:rFonts w:ascii="Arial" w:hAnsi="Arial" w:cs="Arial"/>
+          <w:sz w:val="24"/>
+          <w:szCs w:val="24"/>
+        </w:rPr>
+      </w:pPr>
+    </w:p>
+    <w:p>
+      <w:pPr>
+        <w:pStyle w:val="Prrafodelista"/>
+        <w:ind w:left="708"/>
+        <w:rPr>
+          <w:rFonts w:ascii="Arial" w:hAnsi="Arial" w:cs="Arial"/>
+          <w:sz w:val="24"/>
+          <w:szCs w:val="24"/>
+        </w:rPr>
+      </w:pPr>
+    </w:p>
+    <w:p>
+      <w:pPr>
+        <w:pStyle w:val="Prrafodelista"/>
+        <w:ind w:left="708"/>
+        <w:rPr>
+          <w:rFonts w:ascii="Arial" w:hAnsi="Arial" w:cs="Arial"/>
+          <w:sz w:val="24"/>
+          <w:szCs w:val="24"/>
+        </w:rPr>
+      </w:pPr>
+    </w:p>
+    <w:p>
+      <w:pPr>
+        <w:pStyle w:val="Prrafodelista"/>
+        <w:ind w:left="708"/>
+        <w:rPr>
+          <w:rFonts w:ascii="Arial" w:hAnsi="Arial" w:cs="Arial"/>
+          <w:sz w:val="24"/>
+          <w:szCs w:val="24"/>
+        </w:rPr>
+      </w:pPr>
+    </w:p>
+    <w:p>
+      <w:pPr>
+        <w:pStyle w:val="Prrafodelista"/>
+        <w:numPr>
+          <w:ilvl w:val="0"/>
+          <w:numId w:val="3"/>
+        </w:numPr>
+        <w:jc w:val="both"/>
+        <w:rPr>
+          <w:rFonts w:ascii="Arial" w:hAnsi="Arial" w:cs="Arial"/>
+          <w:sz w:val="24"/>
+          <w:szCs w:val="24"/>
+        </w:rPr>
+      </w:pPr>
+      <w:r>
+        <w:rPr>
+          <w:rFonts w:ascii="Arial" w:hAnsi="Arial" w:cs="Arial"/>
+          <w:sz w:val="24"/>
+          <w:szCs w:val="24"/>
+        </w:rPr>
+        <w:t>Una vez seleccionada la opción Mi Perfil el sistema desplegará una ventana en la cual podrá evidenciar, la foto de perfil, una breve descripción del usuario, una barra de menú en la parte superior derecha la cual indica, las publicaciones realizadas por el usuario, los objetos que ha recuperado el usuario y los mensajes que el usuario tiene con otros usuarios.</w:t>
+      </w:r>
+    </w:p>
+    <w:p>
+      <w:pPr>
+        <w:pStyle w:val="Prrafodelista"/>
+        <w:ind w:left="1800"/>
+        <w:rPr>
+          <w:rFonts w:ascii="Arial" w:hAnsi="Arial" w:cs="Arial"/>
+          <w:sz w:val="24"/>
+          <w:szCs w:val="24"/>
+        </w:rPr>
+      </w:pPr>
+    </w:p>
+    <w:p>
+      <w:pPr>
+        <w:pStyle w:val="Prrafodelista"/>
+        <w:ind w:left="708"/>
+        <w:rPr>
+          <w:rFonts w:ascii="Arial" w:hAnsi="Arial" w:cs="Arial"/>
+          <w:sz w:val="24"/>
+          <w:szCs w:val="24"/>
+        </w:rPr>
+      </w:pPr>
+      <w:r>
+        <w:rPr>
+          <w:noProof/>
+        </w:rPr>
+        <w:drawing>
+          <wp:inline distT="0" distB="0" distL="0" distR="0" wp14:anchorId="2BE839AF" wp14:editId="183E3B50">
+            <wp:extent cx="5612130" cy="3155315"/>
+            <wp:effectExtent l="0" t="0" r="0" b="0"/>
+            <wp:docPr id="12" name="Imagen 12"/>
+            <wp:cNvGraphicFramePr>
+              <a:graphicFrameLocks xmlns:a="http://schemas.openxmlformats.org/drawingml/2006/main" noChangeAspect="1"/>
+            </wp:cNvGraphicFramePr>
+            <a:graphic xmlns:a="http://schemas.openxmlformats.org/drawingml/2006/main">
+              <a:graphicData uri="http://schemas.openxmlformats.org/drawingml/2006/picture">
+                <pic:pic xmlns:pic="http://schemas.openxmlformats.org/drawingml/2006/picture">
+                  <pic:nvPicPr>
+                    <pic:cNvPr id="1" name=""/>
+                    <pic:cNvPicPr/>
+                  </pic:nvPicPr>
+                  <pic:blipFill>
+                    <a:blip r:embed="rId18"/>
+                    <a:stretch>
+                      <a:fillRect/>
+                    </a:stretch>
+                  </pic:blipFill>
+                  <pic:spPr>
+                    <a:xfrm>
+                      <a:off x="0" y="0"/>
+                      <a:ext cx="5612130" cy="3155315"/>
+                    </a:xfrm>
+                    <a:prstGeom prst="rect">
+                      <a:avLst/>
+                    </a:prstGeom>
+                  </pic:spPr>
+                </pic:pic>
+              </a:graphicData>
+            </a:graphic>
+          </wp:inline>
+        </w:drawing>
+      </w:r>
+    </w:p>
+    <w:p>
+      <w:pPr>
+        <w:pStyle w:val="Prrafodelista"/>
+        <w:ind w:left="708"/>
+        <w:rPr>
+          <w:rFonts w:ascii="Arial" w:hAnsi="Arial" w:cs="Arial"/>
+          <w:sz w:val="24"/>
+          <w:szCs w:val="24"/>
+        </w:rPr>
+      </w:pPr>
+    </w:p>
+    <w:p>
+      <w:pPr>
+        <w:pStyle w:val="Prrafodelista"/>
+        <w:ind w:left="708"/>
+        <w:rPr>
+          <w:rFonts w:ascii="Arial" w:hAnsi="Arial" w:cs="Arial"/>
+          <w:sz w:val="24"/>
+          <w:szCs w:val="24"/>
+        </w:rPr>
+      </w:pPr>
+    </w:p>
+    <w:p>
+      <w:pPr>
+        <w:pStyle w:val="Prrafodelista"/>
+        <w:numPr>
+          <w:ilvl w:val="0"/>
+          <w:numId w:val="3"/>
+        </w:numPr>
+        <w:jc w:val="both"/>
+        <w:rPr>
+          <w:rFonts w:ascii="Arial" w:hAnsi="Arial" w:cs="Arial"/>
+          <w:sz w:val="24"/>
+          <w:szCs w:val="24"/>
+        </w:rPr>
+      </w:pPr>
+      <w:r>
+        <w:rPr>
+          <w:rFonts w:ascii="Arial" w:hAnsi="Arial" w:cs="Arial"/>
+          <w:sz w:val="24"/>
+          <w:szCs w:val="24"/>
+        </w:rPr>
+        <w:t>Una vez el usuario este en la ventana de mi perfil podrá acceder a los siguientes ítems:</w:t>
+      </w:r>
+    </w:p>
+    <w:p>
+      <w:pPr>
+        <w:pStyle w:val="Prrafodelista"/>
+        <w:ind w:left="1800"/>
+        <w:jc w:val="both"/>
+        <w:rPr>
+          <w:rFonts w:ascii="Arial" w:hAnsi="Arial" w:cs="Arial"/>
+          <w:sz w:val="24"/>
+          <w:szCs w:val="24"/>
+        </w:rPr>
+      </w:pPr>
+    </w:p>
+    <w:p>
+      <w:pPr>
+        <w:pStyle w:val="Prrafodelista"/>
+        <w:numPr>
+          <w:ilvl w:val="0"/>
+          <w:numId w:val="4"/>
+        </w:numPr>
+        <w:jc w:val="both"/>
+        <w:rPr>
+          <w:rFonts w:ascii="Arial" w:hAnsi="Arial" w:cs="Arial"/>
+          <w:sz w:val="24"/>
+          <w:szCs w:val="24"/>
+        </w:rPr>
+      </w:pPr>
+      <w:r>
+        <w:rPr>
+          <w:rFonts w:ascii="Arial" w:hAnsi="Arial" w:cs="Arial"/>
+          <w:sz w:val="24"/>
+          <w:szCs w:val="24"/>
+        </w:rPr>
+        <w:t>Mis Anuncios: El cual despliega los anuncios realizados.</w:t>
+      </w:r>
+    </w:p>
+    <w:p>
+      <w:pPr>
+        <w:pStyle w:val="Prrafodelista"/>
+        <w:numPr>
+          <w:ilvl w:val="0"/>
+          <w:numId w:val="4"/>
+        </w:numPr>
+        <w:jc w:val="both"/>
+        <w:rPr>
+          <w:rFonts w:ascii="Arial" w:hAnsi="Arial" w:cs="Arial"/>
+          <w:sz w:val="24"/>
+          <w:szCs w:val="24"/>
+        </w:rPr>
+      </w:pPr>
+      <w:r>
+        <w:rPr>
+          <w:rFonts w:ascii="Arial" w:hAnsi="Arial" w:cs="Arial"/>
+          <w:sz w:val="24"/>
+          <w:szCs w:val="24"/>
+        </w:rPr>
+        <w:t>Recuperados: El cual muestra los artículos que ha recuperado.</w:t>
+      </w:r>
+    </w:p>
+    <w:p>
+      <w:pPr>
+        <w:pStyle w:val="Prrafodelista"/>
+        <w:numPr>
+          <w:ilvl w:val="0"/>
+          <w:numId w:val="4"/>
+        </w:numPr>
+        <w:jc w:val="both"/>
+        <w:rPr>
+          <w:rFonts w:ascii="Arial" w:hAnsi="Arial" w:cs="Arial"/>
+          <w:sz w:val="24"/>
+          <w:szCs w:val="24"/>
+        </w:rPr>
+      </w:pPr>
+      <w:r>
+        <w:rPr>
+          <w:rFonts w:ascii="Arial" w:hAnsi="Arial" w:cs="Arial"/>
+          <w:sz w:val="24"/>
+          <w:szCs w:val="24"/>
+        </w:rPr>
+        <w:t>Mensajes: El cual muestra los chats que sostiene con otros usuarios.</w:t>
+      </w:r>
+    </w:p>
+    <w:p>
+      <w:pPr>
+        <w:pStyle w:val="Prrafodelista"/>
+        <w:ind w:left="2160"/>
+        <w:jc w:val="both"/>
+        <w:rPr>
+          <w:rFonts w:ascii="Arial" w:hAnsi="Arial" w:cs="Arial"/>
+          <w:sz w:val="24"/>
+          <w:szCs w:val="24"/>
+        </w:rPr>
+      </w:pPr>
+    </w:p>
+    <w:p>
+      <w:pPr>
+        <w:pStyle w:val="Prrafodelista"/>
+        <w:ind w:left="708"/>
+        <w:jc w:val="both"/>
+        <w:rPr>
+          <w:rFonts w:ascii="Arial" w:hAnsi="Arial" w:cs="Arial"/>
+          <w:sz w:val="24"/>
+          <w:szCs w:val="24"/>
+        </w:rPr>
+      </w:pPr>
+      <w:r>
+        <w:rPr>
+          <w:noProof/>
+        </w:rPr>
+        <mc:AlternateContent>
+          <mc:Choice Requires="wps">
+            <w:drawing>
+              <wp:anchor distT="0" distB="0" distL="114300" distR="114300" simplePos="0" relativeHeight="251686912" behindDoc="0" locked="0" layoutInCell="1" allowOverlap="1" wp14:anchorId="0F09776D" wp14:editId="79375B39">
+                <wp:simplePos x="0" y="0"/>
+                <wp:positionH relativeFrom="column">
+                  <wp:posOffset>5208905</wp:posOffset>
+                </wp:positionH>
+                <wp:positionV relativeFrom="paragraph">
+                  <wp:posOffset>1558290</wp:posOffset>
+                </wp:positionV>
+                <wp:extent cx="477520" cy="243840"/>
+                <wp:effectExtent l="0" t="0" r="0" b="3810"/>
+                <wp:wrapNone/>
+                <wp:docPr id="38" name="Cuadro de texto 38"/>
+                <wp:cNvGraphicFramePr/>
+                <a:graphic xmlns:a="http://schemas.openxmlformats.org/drawingml/2006/main">
+                  <a:graphicData uri="http://schemas.microsoft.com/office/word/2010/wordprocessingShape">
+                    <wps:wsp>
+                      <wps:cNvSpPr txBox="1"/>
+                      <wps:spPr>
+                        <a:xfrm>
+                          <a:off x="0" y="0"/>
+                          <a:ext cx="477520" cy="243840"/>
+                        </a:xfrm>
+                        <a:prstGeom prst="rect">
+                          <a:avLst/>
+                        </a:prstGeom>
+                        <a:solidFill>
+                          <a:schemeClr val="lt1"/>
+                        </a:solidFill>
+                        <a:ln w="6350">
+                          <a:noFill/>
+                        </a:ln>
+                      </wps:spPr>
+                      <wps:txbx>
+                        <w:txbxContent>
+                          <w:p>
+                            <w:pPr>
+                              <w:jc w:val="center"/>
+                            </w:pPr>
+                            <w:r>
+                              <w:t>3</w:t>
+                            </w:r>
+                          </w:p>
+                        </w:txbxContent>
+                      </wps:txbx>
+                      <wps:bodyPr rot="0" spcFirstLastPara="0" vertOverflow="overflow" horzOverflow="overflow" vert="horz" wrap="square" lIns="91440" tIns="45720" rIns="91440" bIns="45720" numCol="1" spcCol="0" rtlCol="0" fromWordArt="0" anchor="t" anchorCtr="0" forceAA="0" compatLnSpc="1">
+                        <a:prstTxWarp prst="textNoShape">
+                          <a:avLst/>
+                        </a:prstTxWarp>
+                        <a:noAutofit/>
+                      </wps:bodyPr>
+                    </wps:wsp>
+                  </a:graphicData>
+                </a:graphic>
+              </wp:anchor>
+            </w:drawing>
+          </mc:Choice>
+          <mc:Fallback>
+            <w:pict>
+              <v:shapetype w14:anchorId="0F09776D" id="_x0000_t202" coordsize="21600,21600" o:spt="202" path="m,l,21600r21600,l21600,xe">
+                <v:stroke joinstyle="miter"/>
+                <v:path gradientshapeok="t" o:connecttype="rect"/>
+              </v:shapetype>
+              <v:shape id="Cuadro de texto 38" o:spid="_x0000_s1026" type="#_x0000_t202" style="position:absolute;left:0;text-align:left;margin-left:410.15pt;margin-top:122.7pt;width:37.6pt;height:19.2pt;z-index:251686912;visibility:visible;mso-wrap-style:square;mso-wrap-distance-left:9pt;mso-wrap-distance-top:0;mso-wrap-distance-right:9pt;mso-wrap-distance-bottom:0;mso-position-horizontal:absolute;mso-position-horizontal-relative:text;mso-position-vertical:absolute;mso-position-vertical-relative:text;v-text-anchor:top" o:gfxdata="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" fillcolor="white [3201]" stroked="f" strokeweight=".5pt">
+                <v:textbox>
+                  <w:txbxContent>
+                    <w:p>
+                      <w:pPr>
+                        <w:jc w:val="center"/>
+                      </w:pPr>
+                      <w:r>
+                        <w:t>3</w:t>
+                      </w:r>
+                    </w:p>
+                  </w:txbxContent>
+                </v:textbox>
+              </v:shape>
+            </w:pict>
+          </mc:Fallback>
+        </mc:AlternateContent>
+      </w:r>
+      <w:r>
+        <w:rPr>
+          <w:noProof/>
+        </w:rPr>
+        <mc:AlternateContent>
+          <mc:Choice Requires="wps">
+            <w:drawing>
+              <wp:anchor distT="0" distB="0" distL="114300" distR="114300" simplePos="0" relativeHeight="251684864" behindDoc="0" locked="0" layoutInCell="1" allowOverlap="1" wp14:anchorId="0F09776D" wp14:editId="79375B39">
+                <wp:simplePos x="0" y="0"/>
+                <wp:positionH relativeFrom="column">
+                  <wp:posOffset>4223385</wp:posOffset>
+                </wp:positionH>
+                <wp:positionV relativeFrom="paragraph">
+                  <wp:posOffset>1609090</wp:posOffset>
+                </wp:positionV>
+                <wp:extent cx="477520" cy="243840"/>
+                <wp:effectExtent l="0" t="0" r="0" b="3810"/>
+                <wp:wrapNone/>
+                <wp:docPr id="37" name="Cuadro de texto 37"/>
+                <wp:cNvGraphicFramePr/>
+                <a:graphic xmlns:a="http://schemas.openxmlformats.org/drawingml/2006/main">
+                  <a:graphicData uri="http://schemas.microsoft.com/office/word/2010/wordprocessingShape">
+                    <wps:wsp>
+                      <wps:cNvSpPr txBox="1"/>
+                      <wps:spPr>
+                        <a:xfrm>
+                          <a:off x="0" y="0"/>
+                          <a:ext cx="477520" cy="243840"/>
+                        </a:xfrm>
+                        <a:prstGeom prst="rect">
+                          <a:avLst/>
+                        </a:prstGeom>
+                        <a:solidFill>
+                          <a:schemeClr val="lt1"/>
+                        </a:solidFill>
+                        <a:ln w="6350">
+                          <a:noFill/>
+                        </a:ln>
+                      </wps:spPr>
+                      <wps:txbx>
+                        <w:txbxContent>
+                          <w:p>
+                            <w:pPr>
+                              <w:jc w:val="center"/>
+                            </w:pPr>
+                            <w:r>
+                              <w:t>2</w:t>
+                            </w:r>
+                          </w:p>
+                        </w:txbxContent>
+                      </wps:txbx>
+                      <wps:bodyPr rot="0" spcFirstLastPara="0" vertOverflow="overflow" horzOverflow="overflow" vert="horz" wrap="square" lIns="91440" tIns="45720" rIns="91440" bIns="45720" numCol="1" spcCol="0" rtlCol="0" fromWordArt="0" anchor="t" anchorCtr="0" forceAA="0" compatLnSpc="1">
+                        <a:prstTxWarp prst="textNoShape">
+                          <a:avLst/>
+                        </a:prstTxWarp>
+                        <a:noAutofit/>
+                      </wps:bodyPr>
+                    </wps:wsp>
+                  </a:graphicData>
+                </a:graphic>
+              </wp:anchor>
+            </w:drawing>
+          </mc:Choice>
+          <mc:Fallback>
+            <w:pict>
+              <v:shape w14:anchorId="0F09776D" id="Cuadro de texto 37" o:spid="_x0000_s1027" type="#_x0000_t202" style="position:absolute;left:0;text-align:left;margin-left:332.55pt;margin-top:126.7pt;width:37.6pt;height:19.2pt;z-index:251684864;visibility:visible;mso-wrap-style:square;mso-wrap-distance-left:9pt;mso-wrap-distance-top:0;mso-wrap-distance-right:9pt;mso-wrap-distance-bottom:0;mso-position-horizontal:absolute;mso-position-horizontal-relative:text;mso-position-vertical:absolute;mso-position-vertical-relative:text;v-text-anchor:top" o:gfxdata="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" fillcolor="white [3201]" stroked="f" strokeweight=".5pt">
+                <v:textbox>
+                  <w:txbxContent>
+                    <w:p>
+                      <w:pPr>
+                        <w:jc w:val="center"/>
+                      </w:pPr>
+                      <w:r>
+                        <w:t>2</w:t>
+                      </w:r>
+                    </w:p>
+                  </w:txbxContent>
+                </v:textbox>
+              </v:shape>
+            </w:pict>
+          </mc:Fallback>
+        </mc:AlternateContent>
+      </w:r>
+      <w:r>
+        <w:rPr>
+          <w:noProof/>
+        </w:rPr>
+        <mc:AlternateContent>
+          <mc:Choice Requires="wps">
+            <w:drawing>
+              <wp:anchor distT="0" distB="0" distL="114300" distR="114300" simplePos="0" relativeHeight="251682816" behindDoc="0" locked="0" layoutInCell="1" allowOverlap="1">
+                <wp:simplePos x="0" y="0"/>
+                <wp:positionH relativeFrom="column">
+                  <wp:posOffset>3278505</wp:posOffset>
+                </wp:positionH>
+                <wp:positionV relativeFrom="paragraph">
+                  <wp:posOffset>1598930</wp:posOffset>
+                </wp:positionV>
+                <wp:extent cx="477520" cy="243840"/>
+                <wp:effectExtent l="0" t="0" r="0" b="3810"/>
+                <wp:wrapNone/>
+                <wp:docPr id="35" name="Cuadro de texto 35"/>
+                <wp:cNvGraphicFramePr/>
+                <a:graphic xmlns:a="http://schemas.openxmlformats.org/drawingml/2006/main">
+                  <a:graphicData uri="http://schemas.microsoft.com/office/word/2010/wordprocessingShape">
+                    <wps:wsp>
+                      <wps:cNvSpPr txBox="1"/>
+                      <wps:spPr>
+                        <a:xfrm>
+                          <a:off x="0" y="0"/>
+                          <a:ext cx="477520" cy="243840"/>
+                        </a:xfrm>
+                        <a:prstGeom prst="rect">
+                          <a:avLst/>
+                        </a:prstGeom>
+                        <a:solidFill>
+                          <a:schemeClr val="lt1"/>
+                        </a:solidFill>
+                        <a:ln w="6350">
+                          <a:noFill/>
+                        </a:ln>
+                      </wps:spPr>
+                      <wps:txbx>
+                        <w:txbxContent>
+                          <w:p>
+                            <w:pPr>
+                              <w:jc w:val="center"/>
+                            </w:pPr>
+                            <w:r>
+                              <w:t>1</w:t>
+                            </w:r>
+                          </w:p>
+                        </w:txbxContent>
+                      </wps:txbx>
+                      <wps:bodyPr rot="0" spcFirstLastPara="0" vertOverflow="overflow" horzOverflow="overflow" vert="horz" wrap="square" lIns="91440" tIns="45720" rIns="91440" bIns="45720" numCol="1" spcCol="0" rtlCol="0" fromWordArt="0" anchor="t" anchorCtr="0" forceAA="0" compatLnSpc="1">
+                        <a:prstTxWarp prst="textNoShape">
+                          <a:avLst/>
+                        </a:prstTxWarp>
+                        <a:noAutofit/>
+                      </wps:bodyPr>
+                    </wps:wsp>
+                  </a:graphicData>
+                </a:graphic>
+              </wp:anchor>
+            </w:drawing>
+          </mc:Choice>
+          <mc:Fallback>
+            <w:pict>
+              <v:shape id="Cuadro de texto 35" o:spid="_x0000_s1028" type="#_x0000_t202" style="position:absolute;left:0;text-align:left;margin-left:258.15pt;margin-top:125.9pt;width:37.6pt;height:19.2pt;z-index:251682816;visibility:visible;mso-wrap-style:square;mso-wrap-distance-left:9pt;mso-wrap-distance-top:0;mso-wrap-distance-right:9pt;mso-wrap-distance-bottom:0;mso-position-horizontal:absolute;mso-position-horizontal-relative:text;mso-position-vertical:absolute;mso-position-vertical-relative:text;v-text-anchor:top" o:gfxdata="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" fillcolor="white [3201]" stroked="f" strokeweight=".5pt">
+                <v:textbox>
+                  <w:txbxContent>
+                    <w:p>
+                      <w:pPr>
+                        <w:jc w:val="center"/>
+                      </w:pPr>
+                      <w:r>
+                        <w:t>1</w:t>
+                      </w:r>
+                    </w:p>
+                  </w:txbxContent>
+                </v:textbox>
+              </v:shape>
+            </w:pict>
+          </mc:Fallback>
+        </mc:AlternateContent>
+      </w:r>
+      <w:r>
+        <w:rPr>
+          <w:noProof/>
+        </w:rPr>
+        <mc:AlternateContent>
+          <mc:Choice Requires="wps">
+            <w:drawing>
+              <wp:anchor distT="0" distB="0" distL="114300" distR="114300" simplePos="0" relativeHeight="251679744" behindDoc="0" locked="0" layoutInCell="1" allowOverlap="1">
+                <wp:simplePos x="0" y="0"/>
+                <wp:positionH relativeFrom="column">
+                  <wp:posOffset>3491231</wp:posOffset>
+                </wp:positionH>
+                <wp:positionV relativeFrom="paragraph">
+                  <wp:posOffset>958850</wp:posOffset>
+                </wp:positionV>
+                <wp:extent cx="45719" cy="568960"/>
+                <wp:effectExtent l="38100" t="38100" r="50165" b="21590"/>
+                <wp:wrapNone/>
+                <wp:docPr id="32" name="Conector recto de flecha 32"/>
+                <wp:cNvGraphicFramePr/>
+                <a:graphic xmlns:a="http://schemas.openxmlformats.org/drawingml/2006/main">
+                  <a:graphicData uri="http://schemas.microsoft.com/office/word/2010/wordprocessingShape">
+                    <wps:wsp>
+                      <wps:cNvCnPr/>
+                      <wps:spPr>
+                        <a:xfrm flipV="1">
+                          <a:off x="0" y="0"/>
+                          <a:ext cx="45719" cy="568960"/>
+                        </a:xfrm>
+                        <a:prstGeom prst="straightConnector1">
+                          <a:avLst/>
+                        </a:prstGeom>
+                        <a:ln>
+                          <a:solidFill>
+                            <a:srgbClr val="FF0000"/>
+                          </a:solidFill>
+                          <a:tailEnd type="triangle"/>
+                        </a:ln>
+                      </wps:spPr>
+                      <wps:style>
+                        <a:lnRef idx="2">
+                          <a:schemeClr val="accent2"/>
+                        </a:lnRef>
+                        <a:fillRef idx="0">
+                          <a:schemeClr val="accent2"/>
+                        </a:fillRef>
+                        <a:effectRef idx="1">
+                          <a:schemeClr val="accent2"/>
+                        </a:effectRef>
+                        <a:fontRef idx="minor">
+                          <a:schemeClr val="tx1"/>
+                        </a:fontRef>
+                      </wps:style>
+                      <wps:bodyPr/>
+                    </wps:wsp>
+                  </a:graphicData>
+                </a:graphic>
+                <wp14:sizeRelH relativeFrom="margin">
+                  <wp14:pctWidth>0</wp14:pctWidth>
+                </wp14:sizeRelH>
+                <wp14:sizeRelV relativeFrom="margin">
+                  <wp14:pctHeight>0</wp14:pctHeight>
+                </wp14:sizeRelV>
+              </wp:anchor>
+            </w:drawing>
+          </mc:Choice>
+          <mc:Fallback>
+            <w:pict>
+              <v:shapetype w14:anchorId="1E91B77B" id="_x0000_t32" coordsize="21600,21600" o:spt="32" o:oned="t" path="m,l21600,21600e" filled="f">
+                <v:path arrowok="t" fillok="f" o:connecttype="none"/>
+                <o:lock v:ext="edit" shapetype="t"/>
+              </v:shapetype>
+              <v:shape id="Conector recto de flecha 32" o:spid="_x0000_s1026" type="#_x0000_t32" style="position:absolute;margin-left:274.9pt;margin-top:75.5pt;width:3.6pt;height:44.8pt;flip:y;z-index:251679744;visibility:visible;mso-wrap-style:square;mso-width-percent:0;mso-height-percent:0;mso-wrap-distance-left:9pt;mso-wrap-distance-top:0;mso-wrap-distance-right:9pt;mso-wrap-distance-bottom:0;mso-position-horizontal:absolute;mso-position-horizontal-relative:text;mso-position-vertical:absolute;mso-position-vertical-relative:text;mso-width-percent:0;mso-height-percent:0;mso-width-relative:margin;mso-height-relative:margin" o:gfxdata="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" strokecolor="red" strokeweight="1pt">
+                <v:stroke endarrow="block" joinstyle="miter"/>
+              </v:shape>
+            </w:pict>
+          </mc:Fallback>
+        </mc:AlternateContent>
+      </w:r>
+      <w:r>
+        <w:rPr>
+          <w:noProof/>
+        </w:rPr>
+        <mc:AlternateContent>
+          <mc:Choice Requires="wps">
+            <w:drawing>
+              <wp:anchor distT="0" distB="0" distL="114300" distR="114300" simplePos="0" relativeHeight="251681792" behindDoc="0" locked="0" layoutInCell="1" allowOverlap="1">
+                <wp:simplePos x="0" y="0"/>
+                <wp:positionH relativeFrom="column">
+                  <wp:posOffset>5422265</wp:posOffset>
+                </wp:positionH>
+                <wp:positionV relativeFrom="paragraph">
+                  <wp:posOffset>887730</wp:posOffset>
+                </wp:positionV>
+                <wp:extent cx="10160" cy="589280"/>
+                <wp:effectExtent l="57150" t="38100" r="66040" b="20320"/>
+                <wp:wrapNone/>
+                <wp:docPr id="34" name="Conector recto de flecha 34"/>
+                <wp:cNvGraphicFramePr/>
+                <a:graphic xmlns:a="http://schemas.openxmlformats.org/drawingml/2006/main">
+                  <a:graphicData uri="http://schemas.microsoft.com/office/word/2010/wordprocessingShape">
+                    <wps:wsp>
+                      <wps:cNvCnPr/>
+                      <wps:spPr>
+                        <a:xfrm flipV="1">
+                          <a:off x="0" y="0"/>
+                          <a:ext cx="10160" cy="589280"/>
+                        </a:xfrm>
+                        <a:prstGeom prst="straightConnector1">
+                          <a:avLst/>
+                        </a:prstGeom>
+                        <a:ln>
+                          <a:solidFill>
+                            <a:srgbClr val="FF0000"/>
+                          </a:solidFill>
+                          <a:tailEnd type="triangle"/>
+                        </a:ln>
+                      </wps:spPr>
+                      <wps:style>
+                        <a:lnRef idx="1">
+                          <a:schemeClr val="accent1"/>
+                        </a:lnRef>
+                        <a:fillRef idx="0">
+                          <a:schemeClr val="accent1"/>
+                        </a:fillRef>
+                        <a:effectRef idx="0">
+                          <a:schemeClr val="accent1"/>
+                        </a:effectRef>
+                        <a:fontRef idx="minor">
+                          <a:schemeClr val="tx1"/>
+                        </a:fontRef>
+                      </wps:style>
+                      <wps:bodyPr/>
+                    </wps:wsp>
+                  </a:graphicData>
+                </a:graphic>
+              </wp:anchor>
+            </w:drawing>
+          </mc:Choice>
+          <mc:Fallback>
+            <w:pict>
+              <v:shape w14:anchorId="3A65B52D" id="Conector recto de flecha 34" o:spid="_x0000_s1026" type="#_x0000_t32" style="position:absolute;margin-left:426.95pt;margin-top:69.9pt;width:.8pt;height:46.4pt;flip:y;z-index:251681792;visibility:visible;mso-wrap-style:square;mso-wrap-distance-left:9pt;mso-wrap-distance-top:0;mso-wrap-distance-right:9pt;mso-wrap-distance-bottom:0;mso-position-horizontal:absolute;mso-position-horizontal-relative:text;mso-position-vertical:absolute;mso-position-vertical-relative:text" o:gfxdata="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" strokecolor="red" strokeweight=".5pt">
+                <v:stroke endarrow="block" joinstyle="miter"/>
+              </v:shape>
+            </w:pict>
+          </mc:Fallback>
+        </mc:AlternateContent>
+      </w:r>
+      <w:r>
+        <w:rPr>
+          <w:noProof/>
+        </w:rPr>
+        <mc:AlternateContent>
+          <mc:Choice Requires="wps">
+            <w:drawing>
+              <wp:anchor distT="0" distB="0" distL="114300" distR="114300" simplePos="0" relativeHeight="251680768" behindDoc="0" locked="0" layoutInCell="1" allowOverlap="1">
+                <wp:simplePos x="0" y="0"/>
+                <wp:positionH relativeFrom="column">
+                  <wp:posOffset>4457065</wp:posOffset>
+                </wp:positionH>
+                <wp:positionV relativeFrom="paragraph">
+                  <wp:posOffset>918210</wp:posOffset>
+                </wp:positionV>
+                <wp:extent cx="10160" cy="640080"/>
+                <wp:effectExtent l="76200" t="38100" r="66040" b="26670"/>
+                <wp:wrapNone/>
+                <wp:docPr id="33" name="Conector recto de flecha 33"/>
+                <wp:cNvGraphicFramePr/>
+                <a:graphic xmlns:a="http://schemas.openxmlformats.org/drawingml/2006/main">
+                  <a:graphicData uri="http://schemas.microsoft.com/office/word/2010/wordprocessingShape">
+                    <wps:wsp>
+                      <wps:cNvCnPr/>
+                      <wps:spPr>
+                        <a:xfrm flipH="1" flipV="1">
+                          <a:off x="0" y="0"/>
+                          <a:ext cx="10160" cy="640080"/>
+                        </a:xfrm>
+                        <a:prstGeom prst="straightConnector1">
+                          <a:avLst/>
+                        </a:prstGeom>
+                        <a:ln>
+                          <a:solidFill>
+                            <a:srgbClr val="FF0000"/>
+                          </a:solidFill>
+                          <a:tailEnd type="triangle"/>
+                        </a:ln>
+                      </wps:spPr>
+                      <wps:style>
+                        <a:lnRef idx="1">
+                          <a:schemeClr val="accent2"/>
+                        </a:lnRef>
+                        <a:fillRef idx="0">
+                          <a:schemeClr val="accent2"/>
+                        </a:fillRef>
+                        <a:effectRef idx="0">
+                          <a:schemeClr val="accent2"/>
+                        </a:effectRef>
+                        <a:fontRef idx="minor">
+                          <a:schemeClr val="tx1"/>
+                        </a:fontRef>
+                      </wps:style>
+                      <wps:bodyPr/>
+                    </wps:wsp>
+                  </a:graphicData>
+                </a:graphic>
+              </wp:anchor>
+            </w:drawing>
+          </mc:Choice>
+          <mc:Fallback>
+            <w:pict>
+              <v:shape w14:anchorId="6A6F6E9D" id="Conector recto de flecha 33" o:spid="_x0000_s1026" type="#_x0000_t32" style="position:absolute;margin-left:350.95pt;margin-top:72.3pt;width:.8pt;height:50.4pt;flip:x y;z-index:251680768;visibility:visible;mso-wrap-style:square;mso-wrap-distance-left:9pt;mso-wrap-distance-top:0;mso-wrap-distance-right:9pt;mso-wrap-distance-bottom:0;mso-position-horizontal:absolute;mso-position-horizontal-relative:text;mso-position-vertical:absolute;mso-position-vertical-relative:text" o:gfxdata="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" strokecolor="red" strokeweight=".5pt">
+                <v:stroke endarrow="block" joinstyle="miter"/>
+              </v:shape>
+            </w:pict>
+          </mc:Fallback>
+        </mc:AlternateContent>
+      </w:r>
+      <w:r>
+        <w:rPr>
+          <w:noProof/>
+        </w:rPr>
+        <w:drawing>
+          <wp:inline distT="0" distB="0" distL="0" distR="0" wp14:anchorId="5B9B72E9" wp14:editId="66E2118D">
+            <wp:extent cx="5612130" cy="3155315"/>
+            <wp:effectExtent l="0" t="0" r="7620" b="6985"/>
+            <wp:docPr id="30" name="Imagen 30"/>
+            <wp:cNvGraphicFramePr>
+              <a:graphicFrameLocks xmlns:a="http://schemas.openxmlformats.org/drawingml/2006/main" noChangeAspect="1"/>
+            </wp:cNvGraphicFramePr>
+            <a:graphic xmlns:a="http://schemas.openxmlformats.org/drawingml/2006/main">
+              <a:graphicData uri="http://schemas.openxmlformats.org/drawingml/2006/picture">
+                <pic:pic xmlns:pic="http://schemas.openxmlformats.org/drawingml/2006/picture">
+                  <pic:nvPicPr>
+                    <pic:cNvPr id="1" name=""/>
+                    <pic:cNvPicPr/>
+                  </pic:nvPicPr>
+                  <pic:blipFill>
+                    <a:blip r:embed="rId18"/>
+                    <a:stretch>
+                      <a:fillRect/>
+                    </a:stretch>
+                  </pic:blipFill>
+                  <pic:spPr>
+                    <a:xfrm>
+                      <a:off x="0" y="0"/>
+                      <a:ext cx="5612130" cy="3155315"/>
+                    </a:xfrm>
+                    <a:prstGeom prst="rect">
+                      <a:avLst/>
+                    </a:prstGeom>
+                  </pic:spPr>
+                </pic:pic>
+              </a:graphicData>
+            </a:graphic>
+          </wp:inline>
+        </w:drawing>
+      </w:r>
+    </w:p>
+    <w:p>
+      <w:pPr>
+        <w:pStyle w:val="Prrafodelista"/>
+        <w:numPr>
+          <w:ilvl w:val="0"/>
+          <w:numId w:val="3"/>
+        </w:numPr>
+        <w:jc w:val="both"/>
+        <w:rPr>
+          <w:rFonts w:ascii="Arial" w:hAnsi="Arial" w:cs="Arial"/>
+          <w:sz w:val="24"/>
+          <w:szCs w:val="24"/>
+        </w:rPr>
+      </w:pPr>
+      <w:r>
+        <w:rPr>
+          <w:rFonts w:ascii="Arial" w:hAnsi="Arial" w:cs="Arial"/>
+          <w:sz w:val="24"/>
+          <w:szCs w:val="24"/>
+        </w:rPr>
+        <w:t>Adicionalmente el usuario tiene permiso para editar los datos que requiere que aparezcan en su perfil, presionando el hipervínculo editar.</w:t>
+      </w:r>
+    </w:p>
+    <w:p>
+      <w:pPr>
+        <w:pStyle w:val="Prrafodelista"/>
+        <w:ind w:left="1800"/>
+        <w:jc w:val="both"/>
+        <w:rPr>
+          <w:rFonts w:ascii="Arial" w:hAnsi="Arial" w:cs="Arial"/>
+          <w:sz w:val="24"/>
+          <w:szCs w:val="24"/>
+        </w:rPr>
+      </w:pPr>
+    </w:p>
+    <w:p>
+      <w:pPr>
+        <w:pStyle w:val="Prrafodelista"/>
+        <w:ind w:left="708"/>
+        <w:jc w:val="both"/>
+        <w:rPr>
+          <w:rFonts w:ascii="Arial" w:hAnsi="Arial" w:cs="Arial"/>
+          <w:sz w:val="24"/>
+          <w:szCs w:val="24"/>
+        </w:rPr>
+      </w:pPr>
+      <w:r>
+        <w:rPr>
+          <w:noProof/>
+        </w:rPr>
+        <mc:AlternateContent>
+          <mc:Choice Requires="wps">
+            <w:drawing>
+              <wp:anchor distT="0" distB="0" distL="114300" distR="114300" simplePos="0" relativeHeight="251687936" behindDoc="0" locked="0" layoutInCell="1" allowOverlap="1">
+                <wp:simplePos x="0" y="0"/>
+                <wp:positionH relativeFrom="column">
+                  <wp:posOffset>1998345</wp:posOffset>
+                </wp:positionH>
+                <wp:positionV relativeFrom="paragraph">
+                  <wp:posOffset>1544320</wp:posOffset>
+                </wp:positionV>
+                <wp:extent cx="436880" cy="345440"/>
+                <wp:effectExtent l="0" t="0" r="20320" b="16510"/>
+                <wp:wrapNone/>
+                <wp:docPr id="40" name="Elipse 40"/>
+                <wp:cNvGraphicFramePr/>
+                <a:graphic xmlns:a="http://schemas.openxmlformats.org/drawingml/2006/main">
+                  <a:graphicData uri="http://schemas.microsoft.com/office/word/2010/wordprocessingShape">
+                    <wps:wsp>
+                      <wps:cNvSpPr/>
+                      <wps:spPr>
+                        <a:xfrm>
+                          <a:off x="0" y="0"/>
+                          <a:ext cx="436880" cy="345440"/>
+                        </a:xfrm>
+                        <a:prstGeom prst="ellipse">
+                          <a:avLst/>
+                        </a:prstGeom>
+                        <a:noFill/>
+                        <a:ln>
+                          <a:solidFill>
+                            <a:srgbClr val="FF0000"/>
+                          </a:solidFill>
+                        </a:ln>
+                      </wps:spPr>
+                      <wps:style>
+                        <a:lnRef idx="2">
+                          <a:schemeClr val="accent1">
+                            <a:shade val="50000"/>
+                          </a:schemeClr>
+                        </a:lnRef>
+                        <a:fillRef idx="1">
+                          <a:schemeClr val="accent1"/>
+                        </a:fillRef>
+                        <a:effectRef idx="0">
+                          <a:schemeClr val="accent1"/>
+                        </a:effectRef>
+                        <a:fontRef idx="minor">
+                          <a:schemeClr val="lt1"/>
+                        </a:fontRef>
+                      </wps:style>
+                      <wps:bodyPr rot="0" spcFirstLastPara="0" vertOverflow="overflow" horzOverflow="overflow" vert="horz" wrap="square" lIns="91440" tIns="45720" rIns="91440" bIns="45720" numCol="1" spcCol="0" rtlCol="0" fromWordArt="0" anchor="ctr" anchorCtr="0" forceAA="0" compatLnSpc="1">
+                        <a:prstTxWarp prst="textNoShape">
+                          <a:avLst/>
+                        </a:prstTxWarp>
+                        <a:noAutofit/>
+                      </wps:bodyPr>
+                    </wps:wsp>
+                  </a:graphicData>
+                </a:graphic>
+              </wp:anchor>
+            </w:drawing>
+          </mc:Choice>
+          <mc:Fallback>
+            <w:pict>
+              <v:oval w14:anchorId="57CDD64B" id="Elipse 40" o:spid="_x0000_s1026" style="position:absolute;margin-left:157.35pt;margin-top:121.6pt;width:34.4pt;height:27.2pt;z-index:251687936;visibility:visible;mso-wrap-style:square;mso-wrap-distance-left:9pt;mso-wrap-distance-top:0;mso-wrap-distance-right:9pt;mso-wrap-distance-bottom:0;mso-position-horizontal:absolute;mso-position-horizontal-relative:text;mso-position-vertical:absolute;mso-position-vertical-relative:text;v-text-anchor:middle" o:gfxdata="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" filled="f" strokecolor="red" strokeweight="1pt">
+                <v:stroke joinstyle="miter"/>
+              </v:oval>
+            </w:pict>
+          </mc:Fallback>
+        </mc:AlternateContent>
+      </w:r>
+      <w:r>
+        <w:rPr>
+          <w:noProof/>
+        </w:rPr>
+        <w:drawing>
+          <wp:inline distT="0" distB="0" distL="0" distR="0" wp14:anchorId="43129786" wp14:editId="3B4BB643">
+            <wp:extent cx="5612130" cy="3155315"/>
+            <wp:effectExtent l="0" t="0" r="7620" b="6985"/>
+            <wp:docPr id="39" name="Imagen 39"/>
+            <wp:cNvGraphicFramePr>
+              <a:graphicFrameLocks xmlns:a="http://schemas.openxmlformats.org/drawingml/2006/main" noChangeAspect="1"/>
+            </wp:cNvGraphicFramePr>
+            <a:graphic xmlns:a="http://schemas.openxmlformats.org/drawingml/2006/main">
+              <a:graphicData uri="http://schemas.openxmlformats.org/drawingml/2006/picture">
+                <pic:pic xmlns:pic="http://schemas.openxmlformats.org/drawingml/2006/picture">
+                  <pic:nvPicPr>
+                    <pic:cNvPr id="1" name=""/>
+                    <pic:cNvPicPr/>
+                  </pic:nvPicPr>
+                  <pic:blipFill>
+                    <a:blip r:embed="rId18"/>
+                    <a:stretch>
+                      <a:fillRect/>
+                    </a:stretch>
+                  </pic:blipFill>
+                  <pic:spPr>
+                    <a:xfrm>
+                      <a:off x="0" y="0"/>
+                      <a:ext cx="5612130" cy="3155315"/>
+                    </a:xfrm>
+                    <a:prstGeom prst="rect">
+                      <a:avLst/>
+                    </a:prstGeom>
+                  </pic:spPr>
+                </pic:pic>
+              </a:graphicData>
+            </a:graphic>
+          </wp:inline>
+        </w:drawing>
+      </w:r>
+    </w:p>
+    <w:p>
+      <w:pPr>
+        <w:pStyle w:val="Prrafodelista"/>
+        <w:ind w:left="708"/>
+        <w:jc w:val="both"/>
+        <w:rPr>
+          <w:rFonts w:ascii="Arial" w:hAnsi="Arial" w:cs="Arial"/>
+          <w:sz w:val="24"/>
+          <w:szCs w:val="24"/>
+        </w:rPr>
+      </w:pPr>
+    </w:p>
+    <w:p>
+      <w:pPr>
+        <w:pStyle w:val="Prrafodelista"/>
+        <w:numPr>
+          <w:ilvl w:val="0"/>
+          <w:numId w:val="3"/>
+        </w:numPr>
+        <w:jc w:val="both"/>
+        <w:rPr>
+          <w:rFonts w:ascii="Arial" w:hAnsi="Arial" w:cs="Arial"/>
+          <w:sz w:val="24"/>
+          <w:szCs w:val="24"/>
+        </w:rPr>
+      </w:pPr>
+      <w:r>
+        <w:rPr>
+          <w:rFonts w:ascii="Arial" w:hAnsi="Arial" w:cs="Arial"/>
+          <w:sz w:val="24"/>
+          <w:szCs w:val="24"/>
+        </w:rPr>
+        <w:t>Luego de haber seleccionado la opción Editar en el perfil del usuario se desplegará en la parte derecha un formulario el cual el usuario diligenciará con los datos que se quieran agregar.</w:t>
+      </w:r>
+    </w:p>
+    <w:p>
+      <w:pPr>
+        <w:pStyle w:val="Prrafodelista"/>
+        <w:ind w:left="1800"/>
+        <w:jc w:val="both"/>
+        <w:rPr>
+          <w:rFonts w:ascii="Arial" w:hAnsi="Arial" w:cs="Arial"/>
+          <w:sz w:val="24"/>
+          <w:szCs w:val="24"/>
+        </w:rPr>
+      </w:pPr>
+    </w:p>
+    <w:p>
+      <w:pPr>
+        <w:pStyle w:val="Prrafodelista"/>
+        <w:ind w:left="708"/>
+        <w:jc w:val="both"/>
+        <w:rPr>
+          <w:rFonts w:ascii="Arial" w:hAnsi="Arial" w:cs="Arial"/>
+          <w:sz w:val="24"/>
+          <w:szCs w:val="24"/>
+        </w:rPr>
+      </w:pPr>
+      <w:r>
+        <w:rPr>
+          <w:noProof/>
+        </w:rPr>
+        <mc:AlternateContent>
+          <mc:Choice Requires="wps">
+            <w:drawing>
+              <wp:anchor distT="0" distB="0" distL="114300" distR="114300" simplePos="0" relativeHeight="251693056" behindDoc="0" locked="0" layoutInCell="1" allowOverlap="1" wp14:anchorId="539C393C" wp14:editId="2B4CA284">
+                <wp:simplePos x="0" y="0"/>
+                <wp:positionH relativeFrom="column">
+                  <wp:posOffset>3528352</wp:posOffset>
+                </wp:positionH>
+                <wp:positionV relativeFrom="paragraph">
+                  <wp:posOffset>2146763</wp:posOffset>
+                </wp:positionV>
+                <wp:extent cx="444843" cy="0"/>
+                <wp:effectExtent l="38100" t="76200" r="0" b="95250"/>
+                <wp:wrapNone/>
+                <wp:docPr id="45" name="Conector recto de flecha 45"/>
+                <wp:cNvGraphicFramePr/>
+                <a:graphic xmlns:a="http://schemas.openxmlformats.org/drawingml/2006/main">
+                  <a:graphicData uri="http://schemas.microsoft.com/office/word/2010/wordprocessingShape">
+                    <wps:wsp>
+                      <wps:cNvCnPr/>
+                      <wps:spPr>
+                        <a:xfrm flipH="1">
+                          <a:off x="0" y="0"/>
+                          <a:ext cx="444843" cy="0"/>
+                        </a:xfrm>
+                        <a:prstGeom prst="straightConnector1">
+                          <a:avLst/>
+                        </a:prstGeom>
+                        <a:ln>
+                          <a:solidFill>
+                            <a:srgbClr val="FF0000"/>
+                          </a:solidFill>
+                          <a:tailEnd type="triangle"/>
+                        </a:ln>
+                      </wps:spPr>
+                      <wps:style>
+                        <a:lnRef idx="1">
+                          <a:schemeClr val="accent1"/>
+                        </a:lnRef>
+                        <a:fillRef idx="0">
+                          <a:schemeClr val="accent1"/>
+                        </a:fillRef>
+                        <a:effectRef idx="0">
+                          <a:schemeClr val="accent1"/>
+                        </a:effectRef>
+                        <a:fontRef idx="minor">
+                          <a:schemeClr val="tx1"/>
+                        </a:fontRef>
+                      </wps:style>
+                      <wps:bodyPr/>
+                    </wps:wsp>
+                  </a:graphicData>
+                </a:graphic>
+              </wp:anchor>
+            </w:drawing>
+          </mc:Choice>
+          <mc:Fallback>
+            <w:pict>
+              <v:shape w14:anchorId="734894AE" id="Conector recto de flecha 45" o:spid="_x0000_s1026" type="#_x0000_t32" style="position:absolute;margin-left:277.8pt;margin-top:169.05pt;width:35.05pt;height:0;flip:x;z-index:251693056;visibility:visible;mso-wrap-style:square;mso-wrap-distance-left:9pt;mso-wrap-distance-top:0;mso-wrap-distance-right:9pt;mso-wrap-distance-bottom:0;mso-position-horizontal:absolute;mso-position-horizontal-relative:text;mso-position-vertical:absolute;mso-position-vertical-relative:text" o:gfxdata="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" strokecolor="red" strokeweight=".5pt">
+                <v:stroke endarrow="block" joinstyle="miter"/>
+              </v:shape>
+            </w:pict>
+          </mc:Fallback>
+        </mc:AlternateContent>
+      </w:r>
+      <w:r>
+        <w:rPr>
+          <w:noProof/>
+        </w:rPr>
+        <mc:AlternateContent>
+          <mc:Choice Requires="wps">
+            <w:drawing>
+              <wp:anchor distT="0" distB="0" distL="114300" distR="114300" simplePos="0" relativeHeight="251691008" behindDoc="0" locked="0" layoutInCell="1" allowOverlap="1" wp14:anchorId="539C393C" wp14:editId="2B4CA284">
+                <wp:simplePos x="0" y="0"/>
+                <wp:positionH relativeFrom="column">
+                  <wp:posOffset>3512374</wp:posOffset>
+                </wp:positionH>
+                <wp:positionV relativeFrom="paragraph">
+                  <wp:posOffset>1916138</wp:posOffset>
+                </wp:positionV>
+                <wp:extent cx="444843" cy="0"/>
+                <wp:effectExtent l="38100" t="76200" r="0" b="95250"/>
+                <wp:wrapNone/>
+                <wp:docPr id="44" name="Conector recto de flecha 44"/>
+                <wp:cNvGraphicFramePr/>
+                <a:graphic xmlns:a="http://schemas.openxmlformats.org/drawingml/2006/main">
+                  <a:graphicData uri="http://schemas.microsoft.com/office/word/2010/wordprocessingShape">
+                    <wps:wsp>
+                      <wps:cNvCnPr/>
+                      <wps:spPr>
+                        <a:xfrm flipH="1">
+                          <a:off x="0" y="0"/>
+                          <a:ext cx="444843" cy="0"/>
+                        </a:xfrm>
+                        <a:prstGeom prst="straightConnector1">
+                          <a:avLst/>
+                        </a:prstGeom>
+                        <a:ln>
+                          <a:solidFill>
+                            <a:srgbClr val="FF0000"/>
+                          </a:solidFill>
+                          <a:tailEnd type="triangle"/>
+                        </a:ln>
+                      </wps:spPr>
+                      <wps:style>
+                        <a:lnRef idx="1">
+                          <a:schemeClr val="accent1"/>
+                        </a:lnRef>
+                        <a:fillRef idx="0">
+                          <a:schemeClr val="accent1"/>
+                        </a:fillRef>
+                        <a:effectRef idx="0">
+                          <a:schemeClr val="accent1"/>
+                        </a:effectRef>
+                        <a:fontRef idx="minor">
+                          <a:schemeClr val="tx1"/>
+                        </a:fontRef>
+                      </wps:style>
+                      <wps:bodyPr/>
+                    </wps:wsp>
+                  </a:graphicData>
+                </a:graphic>
+              </wp:anchor>
+            </w:drawing>
+          </mc:Choice>
+          <mc:Fallback>
+            <w:pict>
+              <v:shape w14:anchorId="4C3117FA" id="Conector recto de flecha 44" o:spid="_x0000_s1026" type="#_x0000_t32" style="position:absolute;margin-left:276.55pt;margin-top:150.9pt;width:35.05pt;height:0;flip:x;z-index:251691008;visibility:visible;mso-wrap-style:square;mso-wrap-distance-left:9pt;mso-wrap-distance-top:0;mso-wrap-distance-right:9pt;mso-wrap-distance-bottom:0;mso-position-horizontal:absolute;mso-position-horizontal-relative:text;mso-position-vertical:absolute;mso-position-vertical-relative:text" o:gfxdata="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" strokecolor="red" strokeweight=".5pt">
+                <v:stroke endarrow="block" joinstyle="miter"/>
+              </v:shape>
+            </w:pict>
+          </mc:Fallback>
+        </mc:AlternateContent>
+      </w:r>
+      <w:r>
+        <w:rPr>
+          <w:noProof/>
+        </w:rPr>
+        <mc:AlternateContent>
+          <mc:Choice Requires="wps">
+            <w:drawing>
+              <wp:anchor distT="0" distB="0" distL="114300" distR="114300" simplePos="0" relativeHeight="251688960" behindDoc="0" locked="0" layoutInCell="1" allowOverlap="1">
+                <wp:simplePos x="0" y="0"/>
+                <wp:positionH relativeFrom="column">
+                  <wp:posOffset>3450676</wp:posOffset>
+                </wp:positionH>
+                <wp:positionV relativeFrom="paragraph">
+                  <wp:posOffset>1624107</wp:posOffset>
+                </wp:positionV>
+                <wp:extent cx="444843" cy="0"/>
+                <wp:effectExtent l="38100" t="76200" r="0" b="95250"/>
+                <wp:wrapNone/>
+                <wp:docPr id="43" name="Conector recto de flecha 43"/>
+                <wp:cNvGraphicFramePr/>
+                <a:graphic xmlns:a="http://schemas.openxmlformats.org/drawingml/2006/main">
+                  <a:graphicData uri="http://schemas.microsoft.com/office/word/2010/wordprocessingShape">
+                    <wps:wsp>
+                      <wps:cNvCnPr/>
+                      <wps:spPr>
+                        <a:xfrm flipH="1">
+                          <a:off x="0" y="0"/>
+                          <a:ext cx="444843" cy="0"/>
+                        </a:xfrm>
+                        <a:prstGeom prst="straightConnector1">
+                          <a:avLst/>
+                        </a:prstGeom>
+                        <a:ln>
+                          <a:solidFill>
+                            <a:srgbClr val="FF0000"/>
+                          </a:solidFill>
+                          <a:tailEnd type="triangle"/>
+                        </a:ln>
+                      </wps:spPr>
+                      <wps:style>
+                        <a:lnRef idx="1">
+                          <a:schemeClr val="accent1"/>
+                        </a:lnRef>
+                        <a:fillRef idx="0">
+                          <a:schemeClr val="accent1"/>
+                        </a:fillRef>
+                        <a:effectRef idx="0">
+                          <a:schemeClr val="accent1"/>
+                        </a:effectRef>
+                        <a:fontRef idx="minor">
+                          <a:schemeClr val="tx1"/>
+                        </a:fontRef>
+                      </wps:style>
+                      <wps:bodyPr/>
+                    </wps:wsp>
+                  </a:graphicData>
+                </a:graphic>
+              </wp:anchor>
+            </w:drawing>
+          </mc:Choice>
+          <mc:Fallback>
+            <w:pict>
+              <v:shape w14:anchorId="184029E8" id="Conector recto de flecha 43" o:spid="_x0000_s1026" type="#_x0000_t32" style="position:absolute;margin-left:271.7pt;margin-top:127.9pt;width:35.05pt;height:0;flip:x;z-index:251688960;visibility:visible;mso-wrap-style:square;mso-wrap-distance-left:9pt;mso-wrap-distance-top:0;mso-wrap-distance-right:9pt;mso-wrap-distance-bottom:0;mso-position-horizontal:absolute;mso-position-horizontal-relative:text;mso-position-vertical:absolute;mso-position-vertical-relative:text" o:gfxdata="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" strokecolor="red" strokeweight=".5pt">
+                <v:stroke endarrow="block" joinstyle="miter"/>
+              </v:shape>
+            </w:pict>
+          </mc:Fallback>
+        </mc:AlternateContent>
+      </w:r>
+      <w:r>
+        <w:rPr>
+          <w:noProof/>
+        </w:rPr>
+        <w:drawing>
+          <wp:inline distT="0" distB="0" distL="0" distR="0" wp14:anchorId="0C7F0ECD" wp14:editId="7D0D242A">
+            <wp:extent cx="5612130" cy="3155315"/>
+            <wp:effectExtent l="0" t="0" r="7620" b="6985"/>
+            <wp:docPr id="41" name="Imagen 41"/>
+            <wp:cNvGraphicFramePr>
+              <a:graphicFrameLocks xmlns:a="http://schemas.openxmlformats.org/drawingml/2006/main" noChangeAspect="1"/>
+            </wp:cNvGraphicFramePr>
+            <a:graphic xmlns:a="http://schemas.openxmlformats.org/drawingml/2006/main">
+              <a:graphicData uri="http://schemas.openxmlformats.org/drawingml/2006/picture">
+                <pic:pic xmlns:pic="http://schemas.openxmlformats.org/drawingml/2006/picture">
+                  <pic:nvPicPr>
+                    <pic:cNvPr id="1" name=""/>
+                    <pic:cNvPicPr/>
+                  </pic:nvPicPr>
+                  <pic:blipFill>
+                    <a:blip r:embed="rId19"/>
+                    <a:stretch>
+                      <a:fillRect/>
+                    </a:stretch>
+                  </pic:blipFill>
+                  <pic:spPr>
+                    <a:xfrm>
+                      <a:off x="0" y="0"/>
+                      <a:ext cx="5612130" cy="3155315"/>
+                    </a:xfrm>
+                    <a:prstGeom prst="rect">
+                      <a:avLst/>
+                    </a:prstGeom>
+                  </pic:spPr>
+                </pic:pic>
+              </a:graphicData>
+            </a:graphic>
+          </wp:inline>
+        </w:drawing>
+      </w:r>
+    </w:p>
+    <w:p>
+      <w:pPr>
+        <w:pStyle w:val="Prrafodelista"/>
+        <w:ind w:left="708"/>
+        <w:jc w:val="both"/>
+        <w:rPr>
+          <w:rFonts w:ascii="Arial" w:hAnsi="Arial" w:cs="Arial"/>
+          <w:sz w:val="24"/>
+          <w:szCs w:val="24"/>
+        </w:rPr>
+      </w:pPr>
+    </w:p>
+    <w:p>
+      <w:pPr>
+        <w:pStyle w:val="Prrafodelista"/>
+        <w:numPr>
+          <w:ilvl w:val="0"/>
+          <w:numId w:val="3"/>
+        </w:numPr>
+        <w:jc w:val="both"/>
+        <w:rPr>
+          <w:rFonts w:ascii="Arial" w:hAnsi="Arial" w:cs="Arial"/>
+          <w:sz w:val="24"/>
+          <w:szCs w:val="24"/>
+        </w:rPr>
+      </w:pPr>
+      <w:r>
+        <w:rPr>
+          <w:rFonts w:ascii="Arial" w:hAnsi="Arial" w:cs="Arial"/>
+          <w:sz w:val="24"/>
+          <w:szCs w:val="24"/>
+        </w:rPr>
+        <w:t>Luego de diligenciar el formulario procede a presionar el botón Actualizar y los datos del perfil del usuario serán actualizados.</w:t>
+      </w:r>
+    </w:p>
+    <w:p>
+      <w:pPr>
+        <w:pStyle w:val="Prrafodelista"/>
+        <w:ind w:left="1800"/>
+        <w:jc w:val="both"/>
+        <w:rPr>
+          <w:rFonts w:ascii="Arial" w:hAnsi="Arial" w:cs="Arial"/>
+          <w:sz w:val="24"/>
+          <w:szCs w:val="24"/>
+        </w:rPr>
+      </w:pPr>
+    </w:p>
+    <w:p>
+      <w:pPr>
+        <w:pStyle w:val="Prrafodelista"/>
+        <w:ind w:left="708"/>
+        <w:jc w:val="both"/>
+        <w:rPr>
+          <w:rFonts w:ascii="Arial" w:hAnsi="Arial" w:cs="Arial"/>
+          <w:sz w:val="24"/>
+          <w:szCs w:val="24"/>
+        </w:rPr>
+      </w:pPr>
+      <w:r>
+        <w:rPr>
+          <w:noProof/>
+        </w:rPr>
+        <mc:AlternateContent>
+          <mc:Choice Requires="wps">
+            <w:drawing>
+              <wp:anchor distT="0" distB="0" distL="114300" distR="114300" simplePos="0" relativeHeight="251694080" behindDoc="0" locked="0" layoutInCell="1" allowOverlap="1">
+                <wp:simplePos x="0" y="0"/>
+                <wp:positionH relativeFrom="column">
+                  <wp:posOffset>5230049</wp:posOffset>
+                </wp:positionH>
+                <wp:positionV relativeFrom="paragraph">
+                  <wp:posOffset>2534182</wp:posOffset>
+                </wp:positionV>
+                <wp:extent cx="659027" cy="337751"/>
+                <wp:effectExtent l="0" t="0" r="27305" b="24765"/>
+                <wp:wrapNone/>
+                <wp:docPr id="49" name="Elipse 49"/>
+                <wp:cNvGraphicFramePr/>
+                <a:graphic xmlns:a="http://schemas.openxmlformats.org/drawingml/2006/main">
+                  <a:graphicData uri="http://schemas.microsoft.com/office/word/2010/wordprocessingShape">
+                    <wps:wsp>
+                      <wps:cNvSpPr/>
+                      <wps:spPr>
+                        <a:xfrm>
+                          <a:off x="0" y="0"/>
+                          <a:ext cx="659027" cy="337751"/>
+                        </a:xfrm>
+                        <a:prstGeom prst="ellipse">
+                          <a:avLst/>
+                        </a:prstGeom>
+                        <a:noFill/>
+                        <a:ln>
+                          <a:solidFill>
+                            <a:srgbClr val="FF0000"/>
+                          </a:solidFill>
+                        </a:ln>
+                      </wps:spPr>
+                      <wps:style>
+                        <a:lnRef idx="2">
+                          <a:schemeClr val="accent1">
+                            <a:shade val="50000"/>
+                          </a:schemeClr>
+                        </a:lnRef>
+                        <a:fillRef idx="1">
+                          <a:schemeClr val="accent1"/>
+                        </a:fillRef>
+                        <a:effectRef idx="0">
+                          <a:schemeClr val="accent1"/>
+                        </a:effectRef>
+                        <a:fontRef idx="minor">
+                          <a:schemeClr val="lt1"/>
+                        </a:fontRef>
+                      </wps:style>
+                      <wps:bodyPr rot="0" spcFirstLastPara="0" vertOverflow="overflow" horzOverflow="overflow" vert="horz" wrap="square" lIns="91440" tIns="45720" rIns="91440" bIns="45720" numCol="1" spcCol="0" rtlCol="0" fromWordArt="0" anchor="ctr" anchorCtr="0" forceAA="0" compatLnSpc="1">
+                        <a:prstTxWarp prst="textNoShape">
+                          <a:avLst/>
+                        </a:prstTxWarp>
+                        <a:noAutofit/>
+                      </wps:bodyPr>
+                    </wps:wsp>
+                  </a:graphicData>
+                </a:graphic>
+              </wp:anchor>
+            </w:drawing>
+          </mc:Choice>
+          <mc:Fallback>
+            <w:pict>
+              <v:oval w14:anchorId="2E47E159" id="Elipse 49" o:spid="_x0000_s1026" style="position:absolute;margin-left:411.8pt;margin-top:199.55pt;width:51.9pt;height:26.6pt;z-index:251694080;visibility:visible;mso-wrap-style:square;mso-wrap-distance-left:9pt;mso-wrap-distance-top:0;mso-wrap-distance-right:9pt;mso-wrap-distance-bottom:0;mso-position-horizontal:absolute;mso-position-horizontal-relative:text;mso-position-vertical:absolute;mso-position-vertical-relative:text;v-text-anchor:middle" o:gfxdata="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" filled="f" strokecolor="red" strokeweight="1pt">
+                <v:stroke joinstyle="miter"/>
+              </v:oval>
+            </w:pict>
+          </mc:Fallback>
+        </mc:AlternateContent>
+      </w:r>
+      <w:r>
+        <w:rPr>
+          <w:noProof/>
+        </w:rPr>
+        <w:drawing>
+          <wp:inline distT="0" distB="0" distL="0" distR="0" wp14:anchorId="1ED989BE" wp14:editId="1A860668">
+            <wp:extent cx="5612130" cy="3155315"/>
+            <wp:effectExtent l="0" t="0" r="7620" b="6985"/>
+            <wp:docPr id="48" name="Imagen 48"/>
+            <wp:cNvGraphicFramePr>
+              <a:graphicFrameLocks xmlns:a="http://schemas.openxmlformats.org/drawingml/2006/main" noChangeAspect="1"/>
+            </wp:cNvGraphicFramePr>
+            <a:graphic xmlns:a="http://schemas.openxmlformats.org/drawingml/2006/main">
+              <a:graphicData uri="http://schemas.openxmlformats.org/drawingml/2006/picture">
+                <pic:pic xmlns:pic="http://schemas.openxmlformats.org/drawingml/2006/picture">
+                  <pic:nvPicPr>
+                    <pic:cNvPr id="1" name=""/>
+                    <pic:cNvPicPr/>
+                  </pic:nvPicPr>
+                  <pic:blipFill>
+                    <a:blip r:embed="rId19"/>
+                    <a:stretch>
+                      <a:fillRect/>
+                    </a:stretch>
+                  </pic:blipFill>
+                  <pic:spPr>
+                    <a:xfrm>
+                      <a:off x="0" y="0"/>
+                      <a:ext cx="5612130" cy="3155315"/>
+                    </a:xfrm>
+                    <a:prstGeom prst="rect">
+                      <a:avLst/>
+                    </a:prstGeom>
+                  </pic:spPr>
+                </pic:pic>
+              </a:graphicData>
+            </a:graphic>
+          </wp:inline>
+        </w:drawing>
+      </w:r>
+    </w:p>
+    <w:p>
+      <w:pPr>
+        <w:pStyle w:val="Prrafodelista"/>
+        <w:ind w:left="2160"/>
+        <w:jc w:val="both"/>
+        <w:rPr>
+          <w:rFonts w:ascii="Arial" w:hAnsi="Arial" w:cs="Arial"/>
+          <w:sz w:val="24"/>
+          <w:szCs w:val="24"/>
+        </w:rPr>
+      </w:pPr>
+    </w:p>
+    <w:p>
+      <w:pPr>
+        <w:pStyle w:val="Prrafodelista"/>
+        <w:ind w:left="2160"/>
+        <w:jc w:val="both"/>
+        <w:rPr>
+          <w:rFonts w:ascii="Arial" w:hAnsi="Arial" w:cs="Arial"/>
+          <w:sz w:val="24"/>
+          <w:szCs w:val="24"/>
+        </w:rPr>
+      </w:pPr>
+    </w:p>
+    <w:p>
+      <w:pPr>
+        <w:jc w:val="both"/>
+        <w:rPr>
+          <w:rFonts w:ascii="Arial" w:hAnsi="Arial" w:cs="Arial"/>
+          <w:sz w:val="24"/>
+          <w:szCs w:val="24"/>
+        </w:rPr>
+      </w:pPr>
+      <w:r>
+        <w:rPr>
+          <w:rFonts w:ascii="Arial" w:hAnsi="Arial" w:cs="Arial"/>
+          <w:sz w:val="24"/>
+          <w:szCs w:val="24"/>
+        </w:rPr>
+        <w:t>5.</w:t>
+      </w:r>
+      <w:r>
+        <w:rPr>
+          <w:rFonts w:ascii="Arial" w:hAnsi="Arial" w:cs="Arial"/>
+          <w:sz w:val="24"/>
+          <w:szCs w:val="24"/>
+        </w:rPr>
+        <w:t xml:space="preserve">  Publicaciones</w:t>
+      </w:r>
+    </w:p>
+    <w:p>
+      <w:pPr>
+        <w:jc w:val="both"/>
+        <w:rPr>
+          <w:rFonts w:ascii="Arial" w:hAnsi="Arial" w:cs="Arial"/>
+          <w:sz w:val="24"/>
+          <w:szCs w:val="24"/>
+        </w:rPr>
+      </w:pPr>
+    </w:p>
+    <w:p>
+      <w:pPr>
+        <w:pStyle w:val="Prrafodelista"/>
+        <w:numPr>
+          <w:ilvl w:val="0"/>
+          <w:numId w:val="3"/>
+        </w:numPr>
+        <w:jc w:val="both"/>
+        <w:rPr>
+          <w:rFonts w:ascii="Arial" w:hAnsi="Arial" w:cs="Arial"/>
+          <w:sz w:val="24"/>
+          <w:szCs w:val="24"/>
+        </w:rPr>
+      </w:pPr>
+      <w:r>
+        <w:rPr>
+          <w:rFonts w:ascii="Arial" w:hAnsi="Arial" w:cs="Arial"/>
+          <w:sz w:val="24"/>
+          <w:szCs w:val="24"/>
+        </w:rPr>
+        <w:t>Una vez el usuario haya accedido a la herramienta de manera satisfactoria podrá ingresar a la ventana de publicaciones en donde podrá ver las publicaciones realizadas por todos los usuarios de la herramienta en orden cronológico y podrá realizar publicaciones, para ingresar a esta ventana se selecciona la opción Publicaciones.</w:t>
+      </w:r>
+    </w:p>
+    <w:p>
+      <w:pPr>
+        <w:pStyle w:val="Prrafodelista"/>
+        <w:ind w:left="1800"/>
+        <w:jc w:val="both"/>
+        <w:rPr>
+          <w:rFonts w:ascii="Arial" w:hAnsi="Arial" w:cs="Arial"/>
+          <w:sz w:val="24"/>
+          <w:szCs w:val="24"/>
+        </w:rPr>
+      </w:pPr>
+    </w:p>
+    <w:p>
+      <w:pPr>
+        <w:pStyle w:val="Prrafodelista"/>
+        <w:ind w:left="708"/>
+        <w:jc w:val="both"/>
+        <w:rPr>
+          <w:rFonts w:ascii="Arial" w:hAnsi="Arial" w:cs="Arial"/>
+          <w:sz w:val="24"/>
+          <w:szCs w:val="24"/>
+        </w:rPr>
+      </w:pPr>
+      <w:r>
+        <w:rPr>
+          <w:noProof/>
+        </w:rPr>
+        <mc:AlternateContent>
+          <mc:Choice Requires="wps">
+            <w:drawing>
+              <wp:anchor distT="0" distB="0" distL="114300" distR="114300" simplePos="0" relativeHeight="251695104" behindDoc="0" locked="0" layoutInCell="1" allowOverlap="1">
+                <wp:simplePos x="0" y="0"/>
+                <wp:positionH relativeFrom="column">
+                  <wp:posOffset>550957</wp:posOffset>
+                </wp:positionH>
+                <wp:positionV relativeFrom="paragraph">
+                  <wp:posOffset>1406800</wp:posOffset>
+                </wp:positionV>
+                <wp:extent cx="568411" cy="230659"/>
+                <wp:effectExtent l="0" t="0" r="22225" b="17145"/>
+                <wp:wrapNone/>
+                <wp:docPr id="51" name="Elipse 51"/>
+                <wp:cNvGraphicFramePr/>
+                <a:graphic xmlns:a="http://schemas.openxmlformats.org/drawingml/2006/main">
+                  <a:graphicData uri="http://schemas.microsoft.com/office/word/2010/wordprocessingShape">
+                    <wps:wsp>
+                      <wps:cNvSpPr/>
+                      <wps:spPr>
+                        <a:xfrm>
+                          <a:off x="0" y="0"/>
+                          <a:ext cx="568411" cy="230659"/>
+                        </a:xfrm>
+                        <a:prstGeom prst="ellipse">
+                          <a:avLst/>
+                        </a:prstGeom>
+                        <a:noFill/>
+                        <a:ln>
+                          <a:solidFill>
+                            <a:srgbClr val="FF0000"/>
+                          </a:solidFill>
+                        </a:ln>
+                      </wps:spPr>
+                      <wps:style>
+                        <a:lnRef idx="2">
+                          <a:schemeClr val="accent1">
+                            <a:shade val="50000"/>
+                          </a:schemeClr>
+                        </a:lnRef>
+                        <a:fillRef idx="1">
+                          <a:schemeClr val="accent1"/>
+                        </a:fillRef>
+                        <a:effectRef idx="0">
+                          <a:schemeClr val="accent1"/>
+                        </a:effectRef>
+                        <a:fontRef idx="minor">
+                          <a:schemeClr val="lt1"/>
+                        </a:fontRef>
+                      </wps:style>
+                      <wps:bodyPr rot="0" spcFirstLastPara="0" vertOverflow="overflow" horzOverflow="overflow" vert="horz" wrap="square" lIns="91440" tIns="45720" rIns="91440" bIns="45720" numCol="1" spcCol="0" rtlCol="0" fromWordArt="0" anchor="ctr" anchorCtr="0" forceAA="0" compatLnSpc="1">
+                        <a:prstTxWarp prst="textNoShape">
+                          <a:avLst/>
+                        </a:prstTxWarp>
+                        <a:noAutofit/>
+                      </wps:bodyPr>
+                    </wps:wsp>
+                  </a:graphicData>
+                </a:graphic>
+              </wp:anchor>
+            </w:drawing>
+          </mc:Choice>
+          <mc:Fallback>
+            <w:pict>
+              <v:oval w14:anchorId="1A67EE5F" id="Elipse 51" o:spid="_x0000_s1026" style="position:absolute;margin-left:43.4pt;margin-top:110.75pt;width:44.75pt;height:18.15pt;z-index:251695104;visibility:visible;mso-wrap-style:square;mso-wrap-distance-left:9pt;mso-wrap-distance-top:0;mso-wrap-distance-right:9pt;mso-wrap-distance-bottom:0;mso-position-horizontal:absolute;mso-position-horizontal-relative:text;mso-position-vertical:absolute;mso-position-vertical-relative:text;v-text-anchor:middle" o:gfxdata="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" filled="f" strokecolor="red" strokeweight="1pt">
+                <v:stroke joinstyle="miter"/>
+              </v:oval>
+            </w:pict>
+          </mc:Fallback>
+        </mc:AlternateContent>
+      </w:r>
+      <w:r>
+        <w:rPr>
+          <w:noProof/>
+        </w:rPr>
+        <w:drawing>
+          <wp:inline distT="0" distB="0" distL="0" distR="0" wp14:anchorId="32068982" wp14:editId="1F0FEDA4">
+            <wp:extent cx="5612130" cy="3155315"/>
+            <wp:effectExtent l="0" t="0" r="7620" b="6985"/>
+            <wp:docPr id="50" name="Imagen 50"/>
+            <wp:cNvGraphicFramePr>
+              <a:graphicFrameLocks xmlns:a="http://schemas.openxmlformats.org/drawingml/2006/main" noChangeAspect="1"/>
+            </wp:cNvGraphicFramePr>
+            <a:graphic xmlns:a="http://schemas.openxmlformats.org/drawingml/2006/main">
+              <a:graphicData uri="http://schemas.openxmlformats.org/drawingml/2006/picture">
+                <pic:pic xmlns:pic="http://schemas.openxmlformats.org/drawingml/2006/picture">
+                  <pic:nvPicPr>
+                    <pic:cNvPr id="1" name=""/>
+                    <pic:cNvPicPr/>
+                  </pic:nvPicPr>
+                  <pic:blipFill>
+                    <a:blip r:embed="rId20"/>
+                    <a:stretch>
+                      <a:fillRect/>
+                    </a:stretch>
+                  </pic:blipFill>
+                  <pic:spPr>
+                    <a:xfrm>
+                      <a:off x="0" y="0"/>
+                      <a:ext cx="5612130" cy="3155315"/>
+                    </a:xfrm>
+                    <a:prstGeom prst="rect">
+                      <a:avLst/>
+                    </a:prstGeom>
+                  </pic:spPr>
+                </pic:pic>
+              </a:graphicData>
+            </a:graphic>
+          </wp:inline>
+        </w:drawing>
+      </w:r>
+    </w:p>
+    <w:p>
+      <w:pPr>
+        <w:pStyle w:val="Prrafodelista"/>
+        <w:ind w:left="708"/>
+        <w:jc w:val="both"/>
+        <w:rPr>
+          <w:rFonts w:ascii="Arial" w:hAnsi="Arial" w:cs="Arial"/>
+          <w:sz w:val="24"/>
+          <w:szCs w:val="24"/>
+        </w:rPr>
+      </w:pPr>
+    </w:p>
+    <w:p>
+      <w:pPr>
+        <w:pStyle w:val="Prrafodelista"/>
+        <w:numPr>
+          <w:ilvl w:val="0"/>
+          <w:numId w:val="3"/>
+        </w:numPr>
+        <w:jc w:val="both"/>
+        <w:rPr>
+          <w:rFonts w:ascii="Arial" w:hAnsi="Arial" w:cs="Arial"/>
+          <w:sz w:val="24"/>
+          <w:szCs w:val="24"/>
+        </w:rPr>
+      </w:pPr>
+      <w:r>
+        <w:rPr>
+          <w:rFonts w:ascii="Arial" w:hAnsi="Arial" w:cs="Arial"/>
+          <w:sz w:val="24"/>
+          <w:szCs w:val="24"/>
+        </w:rPr>
+        <w:t>Una vez seleccionada la opción de publicaciones, podremos ver en la ventana las publicaciones que han sido realizadas por todos los usuarios y podemos ver la opción de crear una publicación.</w:t>
+      </w:r>
+    </w:p>
+    <w:p>
+      <w:pPr>
+        <w:pStyle w:val="Prrafodelista"/>
+        <w:ind w:left="1800"/>
+        <w:jc w:val="both"/>
+        <w:rPr>
+          <w:rFonts w:ascii="Arial" w:hAnsi="Arial" w:cs="Arial"/>
+          <w:sz w:val="24"/>
+          <w:szCs w:val="24"/>
+        </w:rPr>
+      </w:pPr>
+    </w:p>
+    <w:p>
+      <w:pPr>
+        <w:pStyle w:val="Prrafodelista"/>
+        <w:ind w:left="708"/>
+        <w:jc w:val="both"/>
+        <w:rPr>
+          <w:rFonts w:ascii="Arial" w:hAnsi="Arial" w:cs="Arial"/>
+          <w:sz w:val="24"/>
+          <w:szCs w:val="24"/>
+        </w:rPr>
+      </w:pPr>
+      <w:r>
+        <w:rPr>
+          <w:noProof/>
+        </w:rPr>
+        <w:drawing>
+          <wp:inline distT="0" distB="0" distL="0" distR="0" wp14:anchorId="14D62844" wp14:editId="4EF322B6">
+            <wp:extent cx="5612130" cy="3155315"/>
+            <wp:effectExtent l="0" t="0" r="7620" b="6985"/>
+            <wp:docPr id="52" name="Imagen 52"/>
+            <wp:cNvGraphicFramePr>
+              <a:graphicFrameLocks xmlns:a="http://schemas.openxmlformats.org/drawingml/2006/main" noChangeAspect="1"/>
+            </wp:cNvGraphicFramePr>
+            <a:graphic xmlns:a="http://schemas.openxmlformats.org/drawingml/2006/main">
+              <a:graphicData uri="http://schemas.openxmlformats.org/drawingml/2006/picture">
+                <pic:pic xmlns:pic="http://schemas.openxmlformats.org/drawingml/2006/picture">
+                  <pic:nvPicPr>
+                    <pic:cNvPr id="1" name=""/>
+                    <pic:cNvPicPr/>
+                  </pic:nvPicPr>
+                  <pic:blipFill>
+                    <a:blip r:embed="rId21"/>
+                    <a:stretch>
+                      <a:fillRect/>
+                    </a:stretch>
+                  </pic:blipFill>
+                  <pic:spPr>
+                    <a:xfrm>
+                      <a:off x="0" y="0"/>
+                      <a:ext cx="5612130" cy="3155315"/>
+                    </a:xfrm>
+                    <a:prstGeom prst="rect">
+                      <a:avLst/>
+                    </a:prstGeom>
+                  </pic:spPr>
+                </pic:pic>
+              </a:graphicData>
+            </a:graphic>
+          </wp:inline>
+        </w:drawing>
+      </w:r>
+    </w:p>
+    <w:p>
+      <w:pPr>
+        <w:pStyle w:val="Prrafodelista"/>
+        <w:ind w:left="708"/>
+        <w:jc w:val="both"/>
+        <w:rPr>
+          <w:rFonts w:ascii="Arial" w:hAnsi="Arial" w:cs="Arial"/>
+          <w:sz w:val="24"/>
+          <w:szCs w:val="24"/>
+        </w:rPr>
+      </w:pPr>
+    </w:p>
+    <w:p>
+      <w:pPr>
+        <w:pStyle w:val="Prrafodelista"/>
+        <w:ind w:left="708"/>
+        <w:jc w:val="both"/>
+        <w:rPr>
+          <w:rFonts w:ascii="Arial" w:hAnsi="Arial" w:cs="Arial"/>
+          <w:sz w:val="24"/>
+          <w:szCs w:val="24"/>
+        </w:rPr>
+      </w:pPr>
+    </w:p>
+    <w:p>
+      <w:pPr>
+        <w:pStyle w:val="Prrafodelista"/>
+        <w:ind w:left="708"/>
+        <w:jc w:val="both"/>
+        <w:rPr>
+          <w:rFonts w:ascii="Arial" w:hAnsi="Arial" w:cs="Arial"/>
+          <w:sz w:val="24"/>
+          <w:szCs w:val="24"/>
+        </w:rPr>
+      </w:pPr>
+    </w:p>
+    <w:p>
+      <w:pPr>
+        <w:pStyle w:val="Prrafodelista"/>
+        <w:ind w:left="708"/>
+        <w:jc w:val="both"/>
+        <w:rPr>
+          <w:rFonts w:ascii="Arial" w:hAnsi="Arial" w:cs="Arial"/>
+          <w:sz w:val="24"/>
+          <w:szCs w:val="24"/>
+        </w:rPr>
+      </w:pPr>
+    </w:p>
+    <w:p>
+      <w:pPr>
+        <w:pStyle w:val="Prrafodelista"/>
+        <w:ind w:left="1080"/>
+        <w:jc w:val="both"/>
+        <w:rPr>
+          <w:rFonts w:ascii="Arial" w:hAnsi="Arial" w:cs="Arial"/>
+          <w:sz w:val="24"/>
+          <w:szCs w:val="24"/>
+        </w:rPr>
+      </w:pPr>
+    </w:p>
+    <w:p>
+      <w:pPr>
+        <w:jc w:val="both"/>
+        <w:rPr>
+          <w:rFonts w:ascii="Arial" w:hAnsi="Arial" w:cs="Arial"/>
+          <w:sz w:val="24"/>
+          <w:szCs w:val="24"/>
+        </w:rPr>
+      </w:pPr>
+      <w:r>
+        <w:rPr>
+          <w:rFonts w:ascii="Arial" w:hAnsi="Arial" w:cs="Arial"/>
+          <w:sz w:val="24"/>
+          <w:szCs w:val="24"/>
+        </w:rPr>
+        <w:t>6.</w:t>
+      </w:r>
+      <w:r>
+        <w:rPr>
+          <w:rFonts w:ascii="Arial" w:hAnsi="Arial" w:cs="Arial"/>
+          <w:sz w:val="24"/>
+          <w:szCs w:val="24"/>
+        </w:rPr>
+        <w:t xml:space="preserve">  Crear Publicación</w:t>
+      </w:r>
+    </w:p>
+    <w:p>
+      <w:pPr>
+        <w:pStyle w:val="Prrafodelista"/>
+        <w:numPr>
+          <w:ilvl w:val="0"/>
+          <w:numId w:val="3"/>
+        </w:numPr>
+        <w:jc w:val="both"/>
+        <w:rPr>
+          <w:rFonts w:ascii="Arial" w:hAnsi="Arial" w:cs="Arial"/>
+          <w:sz w:val="24"/>
+          <w:szCs w:val="24"/>
+        </w:rPr>
+      </w:pPr>
+      <w:r>
+        <w:rPr>
+          <w:rFonts w:ascii="Arial" w:hAnsi="Arial" w:cs="Arial"/>
+          <w:sz w:val="24"/>
+          <w:szCs w:val="24"/>
+        </w:rPr>
+        <w:t xml:space="preserve">Para crear una publicación el usuario debe acceder a la ventana de publicaciones y seleccionar la </w:t>
+      </w:r>
+      <w:r>
+        <w:rPr>
+          <w:rFonts w:ascii="Arial" w:hAnsi="Arial" w:cs="Arial"/>
+          <w:sz w:val="24"/>
+          <w:szCs w:val="24"/>
+        </w:rPr>
+        <w:t>opción Crear Publicación.</w:t>
+      </w:r>
+    </w:p>
+    <w:p>
+      <w:pPr>
+        <w:pStyle w:val="Prrafodelista"/>
+        <w:ind w:left="1800"/>
+        <w:jc w:val="both"/>
+        <w:rPr>
+          <w:rFonts w:ascii="Arial" w:hAnsi="Arial" w:cs="Arial"/>
+          <w:sz w:val="24"/>
+          <w:szCs w:val="24"/>
+        </w:rPr>
+      </w:pPr>
+    </w:p>
+    <w:p>
+      <w:pPr>
+        <w:pStyle w:val="Prrafodelista"/>
+        <w:ind w:left="708"/>
+        <w:jc w:val="both"/>
+        <w:rPr>
+          <w:rFonts w:ascii="Arial" w:hAnsi="Arial" w:cs="Arial"/>
+          <w:sz w:val="24"/>
+          <w:szCs w:val="24"/>
+        </w:rPr>
+      </w:pPr>
+      <w:r>
+        <w:rPr>
+          <w:noProof/>
+        </w:rPr>
+        <mc:AlternateContent>
+          <mc:Choice Requires="wps">
+            <w:drawing>
+              <wp:anchor distT="0" distB="0" distL="114300" distR="114300" simplePos="0" relativeHeight="251696128" behindDoc="0" locked="0" layoutInCell="1" allowOverlap="1">
+                <wp:simplePos x="0" y="0"/>
+                <wp:positionH relativeFrom="column">
+                  <wp:posOffset>1457119</wp:posOffset>
+                </wp:positionH>
+                <wp:positionV relativeFrom="paragraph">
+                  <wp:posOffset>687036</wp:posOffset>
+                </wp:positionV>
+                <wp:extent cx="691978" cy="345989"/>
+                <wp:effectExtent l="0" t="0" r="13335" b="16510"/>
+                <wp:wrapNone/>
+                <wp:docPr id="54" name="Elipse 54"/>
+                <wp:cNvGraphicFramePr/>
+                <a:graphic xmlns:a="http://schemas.openxmlformats.org/drawingml/2006/main">
+                  <a:graphicData uri="http://schemas.microsoft.com/office/word/2010/wordprocessingShape">
+                    <wps:wsp>
+                      <wps:cNvSpPr/>
+                      <wps:spPr>
+                        <a:xfrm>
+                          <a:off x="0" y="0"/>
+                          <a:ext cx="691978" cy="345989"/>
+                        </a:xfrm>
+                        <a:prstGeom prst="ellipse">
+                          <a:avLst/>
+                        </a:prstGeom>
+                        <a:noFill/>
+                        <a:ln>
+                          <a:solidFill>
+                            <a:srgbClr val="FF0000"/>
+                          </a:solidFill>
+                        </a:ln>
+                      </wps:spPr>
+                      <wps:style>
+                        <a:lnRef idx="2">
+                          <a:schemeClr val="accent1">
+                            <a:shade val="50000"/>
+                          </a:schemeClr>
+                        </a:lnRef>
+                        <a:fillRef idx="1">
+                          <a:schemeClr val="accent1"/>
+                        </a:fillRef>
+                        <a:effectRef idx="0">
+                          <a:schemeClr val="accent1"/>
+                        </a:effectRef>
+                        <a:fontRef idx="minor">
+                          <a:schemeClr val="lt1"/>
+                        </a:fontRef>
+                      </wps:style>
+                      <wps:bodyPr rot="0" spcFirstLastPara="0" vertOverflow="overflow" horzOverflow="overflow" vert="horz" wrap="square" lIns="91440" tIns="45720" rIns="91440" bIns="45720" numCol="1" spcCol="0" rtlCol="0" fromWordArt="0" anchor="ctr" anchorCtr="0" forceAA="0" compatLnSpc="1">
+                        <a:prstTxWarp prst="textNoShape">
+                          <a:avLst/>
+                        </a:prstTxWarp>
+                        <a:noAutofit/>
+                      </wps:bodyPr>
+                    </wps:wsp>
+                  </a:graphicData>
+                </a:graphic>
+              </wp:anchor>
+            </w:drawing>
+          </mc:Choice>
+          <mc:Fallback>
+            <w:pict>
+              <v:oval w14:anchorId="2DE6B0A8" id="Elipse 54" o:spid="_x0000_s1026" style="position:absolute;margin-left:114.75pt;margin-top:54.1pt;width:54.5pt;height:27.25pt;z-index:251696128;visibility:visible;mso-wrap-style:square;mso-wrap-distance-left:9pt;mso-wrap-distance-top:0;mso-wrap-distance-right:9pt;mso-wrap-distance-bottom:0;mso-position-horizontal:absolute;mso-position-horizontal-relative:text;mso-position-vertical:absolute;mso-position-vertical-relative:text;v-text-anchor:middle" o:gfxdata="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" filled="f" strokecolor="red" strokeweight="1pt">
+                <v:stroke joinstyle="miter"/>
+              </v:oval>
+            </w:pict>
+          </mc:Fallback>
+        </mc:AlternateContent>
+      </w:r>
+      <w:r>
+        <w:rPr>
+          <w:noProof/>
+        </w:rPr>
+        <w:drawing>
+          <wp:inline distT="0" distB="0" distL="0" distR="0" wp14:anchorId="409EE9CB" wp14:editId="3F0FDF42">
+            <wp:extent cx="5612130" cy="3155315"/>
+            <wp:effectExtent l="0" t="0" r="7620" b="6985"/>
+            <wp:docPr id="53" name="Imagen 53"/>
+            <wp:cNvGraphicFramePr>
+              <a:graphicFrameLocks xmlns:a="http://schemas.openxmlformats.org/drawingml/2006/main" noChangeAspect="1"/>
+            </wp:cNvGraphicFramePr>
+            <a:graphic xmlns:a="http://schemas.openxmlformats.org/drawingml/2006/main">
+              <a:graphicData uri="http://schemas.openxmlformats.org/drawingml/2006/picture">
+                <pic:pic xmlns:pic="http://schemas.openxmlformats.org/drawingml/2006/picture">
+                  <pic:nvPicPr>
+                    <pic:cNvPr id="1" name=""/>
+                    <pic:cNvPicPr/>
+                  </pic:nvPicPr>
+                  <pic:blipFill>
+                    <a:blip r:embed="rId21"/>
+                    <a:stretch>
+                      <a:fillRect/>
+                    </a:stretch>
+                  </pic:blipFill>
+                  <pic:spPr>
+                    <a:xfrm>
+                      <a:off x="0" y="0"/>
+                      <a:ext cx="5612130" cy="3155315"/>
+                    </a:xfrm>
+                    <a:prstGeom prst="rect">
+                      <a:avLst/>
+                    </a:prstGeom>
+                  </pic:spPr>
+                </pic:pic>
+              </a:graphicData>
+            </a:graphic>
+          </wp:inline>
+        </w:drawing>
+      </w:r>
+    </w:p>
+    <w:p>
+      <w:pPr>
+        <w:pStyle w:val="Prrafodelista"/>
+        <w:ind w:left="708"/>
+        <w:jc w:val="both"/>
+        <w:rPr>
+          <w:rFonts w:ascii="Arial" w:hAnsi="Arial" w:cs="Arial"/>
+          <w:sz w:val="24"/>
+          <w:szCs w:val="24"/>
+        </w:rPr>
+      </w:pPr>
+    </w:p>
+    <w:p>
+      <w:pPr>
+        <w:pStyle w:val="Prrafodelista"/>
+        <w:numPr>
+          <w:ilvl w:val="0"/>
+          <w:numId w:val="3"/>
+        </w:numPr>
+        <w:jc w:val="both"/>
+        <w:rPr>
+          <w:rFonts w:ascii="Arial" w:hAnsi="Arial" w:cs="Arial"/>
+          <w:sz w:val="24"/>
+          <w:szCs w:val="24"/>
+        </w:rPr>
+      </w:pPr>
+      <w:r>
+        <w:rPr>
+          <w:rFonts w:ascii="Arial" w:hAnsi="Arial" w:cs="Arial"/>
+          <w:sz w:val="24"/>
+          <w:szCs w:val="24"/>
+        </w:rPr>
+        <w:t>Una vez seleccionada la opción crear publicación se desplegará una ventana en la cual podremos ver un formulario el cual debe ser diligenciado para publicar un anuncio.</w:t>
+      </w:r>
+    </w:p>
+    <w:p>
+      <w:pPr>
+        <w:pStyle w:val="Prrafodelista"/>
+        <w:ind w:left="1800"/>
+        <w:jc w:val="both"/>
+        <w:rPr>
+          <w:rFonts w:ascii="Arial" w:hAnsi="Arial" w:cs="Arial"/>
+          <w:sz w:val="24"/>
+          <w:szCs w:val="24"/>
+        </w:rPr>
+      </w:pPr>
+    </w:p>
+    <w:p>
+      <w:pPr>
+        <w:pStyle w:val="Prrafodelista"/>
+        <w:numPr>
+          <w:ilvl w:val="0"/>
+          <w:numId w:val="5"/>
+        </w:numPr>
+        <w:jc w:val="both"/>
+        <w:rPr>
+          <w:rFonts w:ascii="Arial" w:hAnsi="Arial" w:cs="Arial"/>
+          <w:sz w:val="24"/>
+          <w:szCs w:val="24"/>
+        </w:rPr>
+      </w:pPr>
+      <w:r>
+        <w:rPr>
+          <w:rFonts w:ascii="Arial" w:hAnsi="Arial" w:cs="Arial"/>
+          <w:sz w:val="24"/>
+          <w:szCs w:val="24"/>
+        </w:rPr>
+        <w:t>Tipo de Publicación: En este campo se indicará si la publicación corresponde a un artículo Perdido o Encontrado.</w:t>
+      </w:r>
+    </w:p>
+    <w:p>
+      <w:pPr>
+        <w:pStyle w:val="Prrafodelista"/>
+        <w:numPr>
+          <w:ilvl w:val="0"/>
+          <w:numId w:val="5"/>
+        </w:numPr>
+        <w:jc w:val="both"/>
+        <w:rPr>
+          <w:rFonts w:ascii="Arial" w:hAnsi="Arial" w:cs="Arial"/>
+          <w:sz w:val="24"/>
+          <w:szCs w:val="24"/>
+        </w:rPr>
+      </w:pPr>
+      <w:r>
+        <w:rPr>
+          <w:rFonts w:ascii="Arial" w:hAnsi="Arial" w:cs="Arial"/>
+          <w:sz w:val="24"/>
+          <w:szCs w:val="24"/>
+        </w:rPr>
+        <w:t>Categoría: En este campo se seleccionará una de las categorías existentes a la cual corresponda el artículo.</w:t>
+      </w:r>
+    </w:p>
+    <w:p>
+      <w:pPr>
+        <w:pStyle w:val="Prrafodelista"/>
+        <w:numPr>
+          <w:ilvl w:val="0"/>
+          <w:numId w:val="5"/>
+        </w:numPr>
+        <w:jc w:val="both"/>
+        <w:rPr>
+          <w:rFonts w:ascii="Arial" w:hAnsi="Arial" w:cs="Arial"/>
+          <w:sz w:val="24"/>
+          <w:szCs w:val="24"/>
+        </w:rPr>
+      </w:pPr>
+      <w:r>
+        <w:rPr>
+          <w:rFonts w:ascii="Arial" w:hAnsi="Arial" w:cs="Arial"/>
+          <w:sz w:val="24"/>
+          <w:szCs w:val="24"/>
+        </w:rPr>
+        <w:t>Subcategoría: Se debe seleccionar la subcategoría en la cual se encuentra el articulo según su categoría.</w:t>
+      </w:r>
+    </w:p>
+    <w:p>
+      <w:pPr>
+        <w:pStyle w:val="Prrafodelista"/>
+        <w:numPr>
+          <w:ilvl w:val="0"/>
+          <w:numId w:val="5"/>
+        </w:numPr>
+        <w:jc w:val="both"/>
+        <w:rPr>
+          <w:rFonts w:ascii="Arial" w:hAnsi="Arial" w:cs="Arial"/>
+          <w:sz w:val="24"/>
+          <w:szCs w:val="24"/>
+        </w:rPr>
+      </w:pPr>
+      <w:r>
+        <w:rPr>
+          <w:rFonts w:ascii="Arial" w:hAnsi="Arial" w:cs="Arial"/>
+          <w:sz w:val="24"/>
+          <w:szCs w:val="24"/>
+        </w:rPr>
+        <w:t>Fotos: Se verán siete recuadros en los cuales se debe seleccionar una imagen que corresponda con el articulo si cuenta con ella.</w:t>
+      </w:r>
+    </w:p>
+    <w:p>
+      <w:pPr>
+        <w:pStyle w:val="Prrafodelista"/>
+        <w:numPr>
+          <w:ilvl w:val="0"/>
+          <w:numId w:val="5"/>
+        </w:numPr>
+        <w:jc w:val="both"/>
+        <w:rPr>
+          <w:rFonts w:ascii="Arial" w:hAnsi="Arial" w:cs="Arial"/>
+          <w:sz w:val="24"/>
+          <w:szCs w:val="24"/>
+        </w:rPr>
+      </w:pPr>
+      <w:r>
+        <w:rPr>
+          <w:rFonts w:ascii="Arial" w:hAnsi="Arial" w:cs="Arial"/>
+          <w:sz w:val="24"/>
+          <w:szCs w:val="24"/>
+        </w:rPr>
+        <w:t>Título de la Publicación: Aquí se diligenciará el nombre que se quiere darle a la publicación según requiera el usuario.</w:t>
+      </w:r>
+    </w:p>
+    <w:p>
+      <w:pPr>
+        <w:pStyle w:val="Prrafodelista"/>
+        <w:numPr>
+          <w:ilvl w:val="0"/>
+          <w:numId w:val="5"/>
+        </w:numPr>
+        <w:jc w:val="both"/>
+        <w:rPr>
+          <w:rFonts w:ascii="Arial" w:hAnsi="Arial" w:cs="Arial"/>
+          <w:sz w:val="24"/>
+          <w:szCs w:val="24"/>
+        </w:rPr>
+      </w:pPr>
+      <w:r>
+        <w:rPr>
+          <w:rFonts w:ascii="Arial" w:hAnsi="Arial" w:cs="Arial"/>
+          <w:sz w:val="24"/>
+          <w:szCs w:val="24"/>
+        </w:rPr>
+        <w:t xml:space="preserve">Descripción: En este campo se dará una breve descripción del </w:t>
+      </w:r>
+      <w:r>
+        <w:rPr>
+          <w:rFonts w:ascii="Arial" w:hAnsi="Arial" w:cs="Arial"/>
+          <w:sz w:val="24"/>
+          <w:szCs w:val="24"/>
+        </w:rPr>
+        <w:t>articulo,</w:t>
+      </w:r>
+      <w:r>
+        <w:rPr>
+          <w:rFonts w:ascii="Arial" w:hAnsi="Arial" w:cs="Arial"/>
+          <w:sz w:val="24"/>
+          <w:szCs w:val="24"/>
+        </w:rPr>
+        <w:t xml:space="preserve"> así como un medio de contacto, lugar donde se extravió o se encontró el articulo y si dará o espera recibir una remuneración por el </w:t>
+      </w:r>
+      <w:r>
+        <w:rPr>
+          <w:rFonts w:ascii="Arial" w:hAnsi="Arial" w:cs="Arial"/>
+          <w:sz w:val="24"/>
+          <w:szCs w:val="24"/>
+        </w:rPr>
+        <w:t>artículo.</w:t>
+      </w:r>
+    </w:p>
+    <w:p>
+      <w:pPr>
+        <w:jc w:val="both"/>
+        <w:rPr>
+          <w:rFonts w:ascii="Arial" w:hAnsi="Arial" w:cs="Arial"/>
+          <w:sz w:val="24"/>
+          <w:szCs w:val="24"/>
+        </w:rPr>
+      </w:pPr>
+    </w:p>
+    <w:p>
+      <w:pPr>
+        <w:ind w:left="708"/>
+        <w:jc w:val="both"/>
+        <w:rPr>
+          <w:rFonts w:ascii="Arial" w:hAnsi="Arial" w:cs="Arial"/>
+          <w:sz w:val="24"/>
+          <w:szCs w:val="24"/>
+        </w:rPr>
+      </w:pPr>
+      <w:r>
+        <w:rPr>
+          <w:noProof/>
+        </w:rPr>
+        <mc:AlternateContent>
+          <mc:Choice Requires="wps">
+            <w:drawing>
+              <wp:anchor distT="0" distB="0" distL="114300" distR="114300" simplePos="0" relativeHeight="251718656" behindDoc="0" locked="0" layoutInCell="1" allowOverlap="1" wp14:anchorId="0806C985" wp14:editId="076DB93A">
+                <wp:simplePos x="0" y="0"/>
+                <wp:positionH relativeFrom="column">
+                  <wp:posOffset>3026118</wp:posOffset>
+                </wp:positionH>
+                <wp:positionV relativeFrom="paragraph">
+                  <wp:posOffset>2160012</wp:posOffset>
+                </wp:positionV>
+                <wp:extent cx="222421" cy="255373"/>
+                <wp:effectExtent l="0" t="0" r="6350" b="0"/>
+                <wp:wrapNone/>
+                <wp:docPr id="68" name="Cuadro de texto 68"/>
+                <wp:cNvGraphicFramePr/>
+                <a:graphic xmlns:a="http://schemas.openxmlformats.org/drawingml/2006/main">
+                  <a:graphicData uri="http://schemas.microsoft.com/office/word/2010/wordprocessingShape">
+                    <wps:wsp>
+                      <wps:cNvSpPr txBox="1"/>
+                      <wps:spPr>
+                        <a:xfrm>
+                          <a:off x="0" y="0"/>
+                          <a:ext cx="222421" cy="255373"/>
+                        </a:xfrm>
+                        <a:prstGeom prst="rect">
+                          <a:avLst/>
+                        </a:prstGeom>
+                        <a:solidFill>
+                          <a:schemeClr val="lt1"/>
+                        </a:solidFill>
+                        <a:ln w="6350">
+                          <a:noFill/>
+                        </a:ln>
+                      </wps:spPr>
+                      <wps:txbx>
+                        <w:txbxContent>
+                          <w:p>
+                            <w:r>
+                              <w:t>6</w:t>
+                            </w:r>
+                          </w:p>
+                        </w:txbxContent>
+                      </wps:txbx>
+                      <wps:bodyPr rot="0" spcFirstLastPara="0" vertOverflow="overflow" horzOverflow="overflow" vert="horz" wrap="square" lIns="91440" tIns="45720" rIns="91440" bIns="45720" numCol="1" spcCol="0" rtlCol="0" fromWordArt="0" anchor="t" anchorCtr="0" forceAA="0" compatLnSpc="1">
+                        <a:prstTxWarp prst="textNoShape">
+                          <a:avLst/>
+                        </a:prstTxWarp>
+                        <a:noAutofit/>
+                      </wps:bodyPr>
+                    </wps:wsp>
+                  </a:graphicData>
+                </a:graphic>
+                <wp14:sizeRelH relativeFrom="margin">
+                  <wp14:pctWidth>0</wp14:pctWidth>
+                </wp14:sizeRelH>
+                <wp14:sizeRelV relativeFrom="margin">
+                  <wp14:pctHeight>0</wp14:pctHeight>
+                </wp14:sizeRelV>
+              </wp:anchor>
+            </w:drawing>
+          </mc:Choice>
+          <mc:Fallback>
+            <w:pict>
+              <v:shape w14:anchorId="0806C985" id="Cuadro de texto 68" o:spid="_x0000_s1029" type="#_x0000_t202" style="position:absolute;left:0;text-align:left;margin-left:238.3pt;margin-top:170.1pt;width:17.5pt;height:20.1pt;z-index:251718656;visibility:visible;mso-wrap-style:square;mso-width-percent:0;mso-height-percent:0;mso-wrap-distance-left:9pt;mso-wrap-distance-top:0;mso-wrap-distance-right:9pt;mso-wrap-distance-bottom:0;mso-position-horizontal:absolute;mso-position-horizontal-relative:text;mso-position-vertical:absolute;mso-position-vertical-relative:text;mso-width-percent:0;mso-height-percent:0;mso-width-relative:margin;mso-height-relative:margin;v-text-anchor:top" o:gfxdata="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" fillcolor="white [3201]" stroked="f" strokeweight=".5pt">
+                <v:textbox>
+                  <w:txbxContent>
+                    <w:p>
+                      <w:r>
+                        <w:t>6</w:t>
+                      </w:r>
+                    </w:p>
+                  </w:txbxContent>
+                </v:textbox>
+              </v:shape>
+            </w:pict>
+          </mc:Fallback>
+        </mc:AlternateContent>
+      </w:r>
+      <w:r>
+        <w:rPr>
+          <w:noProof/>
+        </w:rPr>
+        <mc:AlternateContent>
+          <mc:Choice Requires="wps">
+            <w:drawing>
+              <wp:anchor distT="0" distB="0" distL="114300" distR="114300" simplePos="0" relativeHeight="251716608" behindDoc="0" locked="0" layoutInCell="1" allowOverlap="1" wp14:anchorId="0806C985" wp14:editId="076DB93A">
+                <wp:simplePos x="0" y="0"/>
+                <wp:positionH relativeFrom="column">
+                  <wp:posOffset>3042508</wp:posOffset>
+                </wp:positionH>
+                <wp:positionV relativeFrom="paragraph">
+                  <wp:posOffset>1888301</wp:posOffset>
+                </wp:positionV>
+                <wp:extent cx="222421" cy="255373"/>
+                <wp:effectExtent l="0" t="0" r="6350" b="0"/>
+                <wp:wrapNone/>
+                <wp:docPr id="67" name="Cuadro de texto 67"/>
+                <wp:cNvGraphicFramePr/>
+                <a:graphic xmlns:a="http://schemas.openxmlformats.org/drawingml/2006/main">
+                  <a:graphicData uri="http://schemas.microsoft.com/office/word/2010/wordprocessingShape">
+                    <wps:wsp>
+                      <wps:cNvSpPr txBox="1"/>
+                      <wps:spPr>
+                        <a:xfrm>
+                          <a:off x="0" y="0"/>
+                          <a:ext cx="222421" cy="255373"/>
+                        </a:xfrm>
+                        <a:prstGeom prst="rect">
+                          <a:avLst/>
+                        </a:prstGeom>
+                        <a:solidFill>
+                          <a:schemeClr val="lt1"/>
+                        </a:solidFill>
+                        <a:ln w="6350">
+                          <a:noFill/>
+                        </a:ln>
+                      </wps:spPr>
+                      <wps:txbx>
+                        <w:txbxContent>
+                          <w:p>
+                            <w:r>
+                              <w:t>5</w:t>
+                            </w:r>
+                          </w:p>
+                        </w:txbxContent>
+                      </wps:txbx>
+                      <wps:bodyPr rot="0" spcFirstLastPara="0" vertOverflow="overflow" horzOverflow="overflow" vert="horz" wrap="square" lIns="91440" tIns="45720" rIns="91440" bIns="45720" numCol="1" spcCol="0" rtlCol="0" fromWordArt="0" anchor="t" anchorCtr="0" forceAA="0" compatLnSpc="1">
+                        <a:prstTxWarp prst="textNoShape">
+                          <a:avLst/>
+                        </a:prstTxWarp>
+                        <a:noAutofit/>
+                      </wps:bodyPr>
+                    </wps:wsp>
+                  </a:graphicData>
+                </a:graphic>
+                <wp14:sizeRelH relativeFrom="margin">
+                  <wp14:pctWidth>0</wp14:pctWidth>
+                </wp14:sizeRelH>
+                <wp14:sizeRelV relativeFrom="margin">
+                  <wp14:pctHeight>0</wp14:pctHeight>
+                </wp14:sizeRelV>
+              </wp:anchor>
+            </w:drawing>
+          </mc:Choice>
+          <mc:Fallback>
+            <w:pict>
+              <v:shape w14:anchorId="0806C985" id="Cuadro de texto 67" o:spid="_x0000_s1030" type="#_x0000_t202" style="position:absolute;left:0;text-align:left;margin-left:239.55pt;margin-top:148.7pt;width:17.5pt;height:20.1pt;z-index:251716608;visibility:visible;mso-wrap-style:square;mso-width-percent:0;mso-height-percent:0;mso-wrap-distance-left:9pt;mso-wrap-distance-top:0;mso-wrap-distance-right:9pt;mso-wrap-distance-bottom:0;mso-position-horizontal:absolute;mso-position-horizontal-relative:text;mso-position-vertical:absolute;mso-position-vertical-relative:text;mso-width-percent:0;mso-height-percent:0;mso-width-relative:margin;mso-height-relative:margin;v-text-anchor:top" o:gfxdata="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" fillcolor="white [3201]" stroked="f" strokeweight=".5pt">
+                <v:textbox>
+                  <w:txbxContent>
+                    <w:p>
+                      <w:r>
+                        <w:t>5</w:t>
+                      </w:r>
+                    </w:p>
+                  </w:txbxContent>
+                </v:textbox>
+              </v:shape>
+            </w:pict>
+          </mc:Fallback>
+        </mc:AlternateContent>
+      </w:r>
+      <w:r>
+        <w:rPr>
+          <w:noProof/>
+        </w:rPr>
+        <mc:AlternateContent>
+          <mc:Choice Requires="wps">
+            <w:drawing>
+              <wp:anchor distT="0" distB="0" distL="114300" distR="114300" simplePos="0" relativeHeight="251714560" behindDoc="0" locked="0" layoutInCell="1" allowOverlap="1" wp14:anchorId="0806C985" wp14:editId="076DB93A">
+                <wp:simplePos x="0" y="0"/>
+                <wp:positionH relativeFrom="column">
+                  <wp:posOffset>4525164</wp:posOffset>
+                </wp:positionH>
+                <wp:positionV relativeFrom="paragraph">
+                  <wp:posOffset>1344501</wp:posOffset>
+                </wp:positionV>
+                <wp:extent cx="222421" cy="255373"/>
+                <wp:effectExtent l="0" t="0" r="6350" b="0"/>
+                <wp:wrapNone/>
+                <wp:docPr id="66" name="Cuadro de texto 66"/>
+                <wp:cNvGraphicFramePr/>
+                <a:graphic xmlns:a="http://schemas.openxmlformats.org/drawingml/2006/main">
+                  <a:graphicData uri="http://schemas.microsoft.com/office/word/2010/wordprocessingShape">
+                    <wps:wsp>
+                      <wps:cNvSpPr txBox="1"/>
+                      <wps:spPr>
+                        <a:xfrm>
+                          <a:off x="0" y="0"/>
+                          <a:ext cx="222421" cy="255373"/>
+                        </a:xfrm>
+                        <a:prstGeom prst="rect">
+                          <a:avLst/>
+                        </a:prstGeom>
+                        <a:solidFill>
+                          <a:schemeClr val="lt1"/>
+                        </a:solidFill>
+                        <a:ln w="6350">
+                          <a:noFill/>
+                        </a:ln>
+                      </wps:spPr>
+                      <wps:txbx>
+                        <w:txbxContent>
+                          <w:p>
+                            <w:r>
+                              <w:t>4</w:t>
+                            </w:r>
+                          </w:p>
+                        </w:txbxContent>
+                      </wps:txbx>
+                      <wps:bodyPr rot="0" spcFirstLastPara="0" vertOverflow="overflow" horzOverflow="overflow" vert="horz" wrap="square" lIns="91440" tIns="45720" rIns="91440" bIns="45720" numCol="1" spcCol="0" rtlCol="0" fromWordArt="0" anchor="t" anchorCtr="0" forceAA="0" compatLnSpc="1">
+                        <a:prstTxWarp prst="textNoShape">
+                          <a:avLst/>
+                        </a:prstTxWarp>
+                        <a:noAutofit/>
+                      </wps:bodyPr>
+                    </wps:wsp>
+                  </a:graphicData>
+                </a:graphic>
+                <wp14:sizeRelH relativeFrom="margin">
+                  <wp14:pctWidth>0</wp14:pctWidth>
+                </wp14:sizeRelH>
+                <wp14:sizeRelV relativeFrom="margin">
+                  <wp14:pctHeight>0</wp14:pctHeight>
+                </wp14:sizeRelV>
+              </wp:anchor>
+            </w:drawing>
+          </mc:Choice>
+          <mc:Fallback>
+            <w:pict>
+              <v:shape w14:anchorId="0806C985" id="Cuadro de texto 66" o:spid="_x0000_s1031" type="#_x0000_t202" style="position:absolute;left:0;text-align:left;margin-left:356.3pt;margin-top:105.85pt;width:17.5pt;height:20.1pt;z-index:251714560;visibility:visible;mso-wrap-style:square;mso-width-percent:0;mso-height-percent:0;mso-wrap-distance-left:9pt;mso-wrap-distance-top:0;mso-wrap-distance-right:9pt;mso-wrap-distance-bottom:0;mso-position-horizontal:absolute;mso-position-horizontal-relative:text;mso-position-vertical:absolute;mso-position-vertical-relative:text;mso-width-percent:0;mso-height-percent:0;mso-width-relative:margin;mso-height-relative:margin;v-text-anchor:top" o:gfxdata="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" fillcolor="white [3201]" stroked="f" strokeweight=".5pt">
+                <v:textbox>
+                  <w:txbxContent>
+                    <w:p>
+                      <w:r>
+                        <w:t>4</w:t>
+                      </w:r>
+                    </w:p>
+                  </w:txbxContent>
+                </v:textbox>
+              </v:shape>
+            </w:pict>
+          </mc:Fallback>
+        </mc:AlternateContent>
+      </w:r>
+      <w:r>
+        <w:rPr>
+          <w:noProof/>
+        </w:rPr>
+        <mc:AlternateContent>
+          <mc:Choice Requires="wps">
+            <w:drawing>
+              <wp:anchor distT="0" distB="0" distL="114300" distR="114300" simplePos="0" relativeHeight="251712512" behindDoc="0" locked="0" layoutInCell="1" allowOverlap="1" wp14:anchorId="0806C985" wp14:editId="076DB93A">
+                <wp:simplePos x="0" y="0"/>
+                <wp:positionH relativeFrom="column">
+                  <wp:posOffset>5670241</wp:posOffset>
+                </wp:positionH>
+                <wp:positionV relativeFrom="paragraph">
+                  <wp:posOffset>990292</wp:posOffset>
+                </wp:positionV>
+                <wp:extent cx="222421" cy="255373"/>
+                <wp:effectExtent l="0" t="0" r="6350" b="0"/>
+                <wp:wrapNone/>
+                <wp:docPr id="65" name="Cuadro de texto 65"/>
+                <wp:cNvGraphicFramePr/>
+                <a:graphic xmlns:a="http://schemas.openxmlformats.org/drawingml/2006/main">
+                  <a:graphicData uri="http://schemas.microsoft.com/office/word/2010/wordprocessingShape">
+                    <wps:wsp>
+                      <wps:cNvSpPr txBox="1"/>
+                      <wps:spPr>
+                        <a:xfrm>
+                          <a:off x="0" y="0"/>
+                          <a:ext cx="222421" cy="255373"/>
+                        </a:xfrm>
+                        <a:prstGeom prst="rect">
+                          <a:avLst/>
+                        </a:prstGeom>
+                        <a:solidFill>
+                          <a:schemeClr val="lt1"/>
+                        </a:solidFill>
+                        <a:ln w="6350">
+                          <a:noFill/>
+                        </a:ln>
+                      </wps:spPr>
+                      <wps:txbx>
+                        <w:txbxContent>
+                          <w:p>
+                            <w:r>
+                              <w:t>3</w:t>
+                            </w:r>
+                          </w:p>
+                        </w:txbxContent>
+                      </wps:txbx>
+                      <wps:bodyPr rot="0" spcFirstLastPara="0" vertOverflow="overflow" horzOverflow="overflow" vert="horz" wrap="square" lIns="91440" tIns="45720" rIns="91440" bIns="45720" numCol="1" spcCol="0" rtlCol="0" fromWordArt="0" anchor="t" anchorCtr="0" forceAA="0" compatLnSpc="1">
+                        <a:prstTxWarp prst="textNoShape">
+                          <a:avLst/>
+                        </a:prstTxWarp>
+                        <a:noAutofit/>
+                      </wps:bodyPr>
+                    </wps:wsp>
+                  </a:graphicData>
+                </a:graphic>
+                <wp14:sizeRelH relativeFrom="margin">
+                  <wp14:pctWidth>0</wp14:pctWidth>
+                </wp14:sizeRelH>
+                <wp14:sizeRelV relativeFrom="margin">
+                  <wp14:pctHeight>0</wp14:pctHeight>
+                </wp14:sizeRelV>
+              </wp:anchor>
+            </w:drawing>
+          </mc:Choice>
+          <mc:Fallback>
+            <w:pict>
+              <v:shape w14:anchorId="0806C985" id="Cuadro de texto 65" o:spid="_x0000_s1032" type="#_x0000_t202" style="position:absolute;left:0;text-align:left;margin-left:446.5pt;margin-top:78pt;width:17.5pt;height:20.1pt;z-index:251712512;visibility:visible;mso-wrap-style:square;mso-width-percent:0;mso-height-percent:0;mso-wrap-distance-left:9pt;mso-wrap-distance-top:0;mso-wrap-distance-right:9pt;mso-wrap-distance-bottom:0;mso-position-horizontal:absolute;mso-position-horizontal-relative:text;mso-position-vertical:absolute;mso-position-vertical-relative:text;mso-width-percent:0;mso-height-percent:0;mso-width-relative:margin;mso-height-relative:margin;v-text-anchor:top" o:gfxdata="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" fillcolor="white [3201]" stroked="f" strokeweight=".5pt">
+                <v:textbox>
+                  <w:txbxContent>
+                    <w:p>
+                      <w:r>
+                        <w:t>3</w:t>
+                      </w:r>
+                    </w:p>
+                  </w:txbxContent>
+                </v:textbox>
+              </v:shape>
+            </w:pict>
+          </mc:Fallback>
+        </mc:AlternateContent>
+      </w:r>
+      <w:r>
+        <w:rPr>
+          <w:noProof/>
+        </w:rPr>
+        <mc:AlternateContent>
+          <mc:Choice Requires="wps">
+            <w:drawing>
+              <wp:anchor distT="0" distB="0" distL="114300" distR="114300" simplePos="0" relativeHeight="251710464" behindDoc="0" locked="0" layoutInCell="1" allowOverlap="1" wp14:anchorId="0806C985" wp14:editId="076DB93A">
+                <wp:simplePos x="0" y="0"/>
+                <wp:positionH relativeFrom="column">
+                  <wp:posOffset>5678496</wp:posOffset>
+                </wp:positionH>
+                <wp:positionV relativeFrom="paragraph">
+                  <wp:posOffset>693781</wp:posOffset>
+                </wp:positionV>
+                <wp:extent cx="222421" cy="255373"/>
+                <wp:effectExtent l="0" t="0" r="6350" b="0"/>
+                <wp:wrapNone/>
+                <wp:docPr id="64" name="Cuadro de texto 64"/>
+                <wp:cNvGraphicFramePr/>
+                <a:graphic xmlns:a="http://schemas.openxmlformats.org/drawingml/2006/main">
+                  <a:graphicData uri="http://schemas.microsoft.com/office/word/2010/wordprocessingShape">
+                    <wps:wsp>
+                      <wps:cNvSpPr txBox="1"/>
+                      <wps:spPr>
+                        <a:xfrm>
+                          <a:off x="0" y="0"/>
+                          <a:ext cx="222421" cy="255373"/>
+                        </a:xfrm>
+                        <a:prstGeom prst="rect">
+                          <a:avLst/>
+                        </a:prstGeom>
+                        <a:solidFill>
+                          <a:schemeClr val="lt1"/>
+                        </a:solidFill>
+                        <a:ln w="6350">
+                          <a:noFill/>
+                        </a:ln>
+                      </wps:spPr>
+                      <wps:txbx>
+                        <w:txbxContent>
+                          <w:p>
+                            <w:r>
+                              <w:t>2</w:t>
+                            </w:r>
+                          </w:p>
+                        </w:txbxContent>
+                      </wps:txbx>
+                      <wps:bodyPr rot="0" spcFirstLastPara="0" vertOverflow="overflow" horzOverflow="overflow" vert="horz" wrap="square" lIns="91440" tIns="45720" rIns="91440" bIns="45720" numCol="1" spcCol="0" rtlCol="0" fromWordArt="0" anchor="t" anchorCtr="0" forceAA="0" compatLnSpc="1">
+                        <a:prstTxWarp prst="textNoShape">
+                          <a:avLst/>
+                        </a:prstTxWarp>
+                        <a:noAutofit/>
+                      </wps:bodyPr>
+                    </wps:wsp>
+                  </a:graphicData>
+                </a:graphic>
+                <wp14:sizeRelH relativeFrom="margin">
+                  <wp14:pctWidth>0</wp14:pctWidth>
+                </wp14:sizeRelH>
+                <wp14:sizeRelV relativeFrom="margin">
+                  <wp14:pctHeight>0</wp14:pctHeight>
+                </wp14:sizeRelV>
+              </wp:anchor>
+            </w:drawing>
+          </mc:Choice>
+          <mc:Fallback>
+            <w:pict>
+              <v:shape w14:anchorId="0806C985" id="Cuadro de texto 64" o:spid="_x0000_s1033" type="#_x0000_t202" style="position:absolute;left:0;text-align:left;margin-left:447.15pt;margin-top:54.65pt;width:17.5pt;height:20.1pt;z-index:251710464;visibility:visible;mso-wrap-style:square;mso-width-percent:0;mso-height-percent:0;mso-wrap-distance-left:9pt;mso-wrap-distance-top:0;mso-wrap-distance-right:9pt;mso-wrap-distance-bottom:0;mso-position-horizontal:absolute;mso-position-horizontal-relative:text;mso-position-vertical:absolute;mso-position-vertical-relative:text;mso-width-percent:0;mso-height-percent:0;mso-width-relative:margin;mso-height-relative:margin;v-text-anchor:top" o:gfxdata="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" fillcolor="white [3201]" stroked="f" strokeweight=".5pt">
+                <v:textbox>
+                  <w:txbxContent>
+                    <w:p>
+                      <w:r>
+                        <w:t>2</w:t>
+                      </w:r>
+                    </w:p>
+                  </w:txbxContent>
+                </v:textbox>
+              </v:shape>
+            </w:pict>
+          </mc:Fallback>
+        </mc:AlternateContent>
+      </w:r>
+      <w:r>
+        <w:rPr>
+          <w:noProof/>
+        </w:rPr>
+        <mc:AlternateContent>
+          <mc:Choice Requires="wps">
+            <w:drawing>
+              <wp:anchor distT="0" distB="0" distL="114300" distR="114300" simplePos="0" relativeHeight="251708416" behindDoc="0" locked="0" layoutInCell="1" allowOverlap="1">
+                <wp:simplePos x="0" y="0"/>
+                <wp:positionH relativeFrom="column">
+                  <wp:posOffset>5682650</wp:posOffset>
+                </wp:positionH>
+                <wp:positionV relativeFrom="paragraph">
+                  <wp:posOffset>409781</wp:posOffset>
+                </wp:positionV>
+                <wp:extent cx="222421" cy="255373"/>
+                <wp:effectExtent l="0" t="0" r="6350" b="0"/>
+                <wp:wrapNone/>
+                <wp:docPr id="63" name="Cuadro de texto 63"/>
+                <wp:cNvGraphicFramePr/>
+                <a:graphic xmlns:a="http://schemas.openxmlformats.org/drawingml/2006/main">
+                  <a:graphicData uri="http://schemas.microsoft.com/office/word/2010/wordprocessingShape">
+                    <wps:wsp>
+                      <wps:cNvSpPr txBox="1"/>
+                      <wps:spPr>
+                        <a:xfrm>
+                          <a:off x="0" y="0"/>
+                          <a:ext cx="222421" cy="255373"/>
+                        </a:xfrm>
+                        <a:prstGeom prst="rect">
+                          <a:avLst/>
+                        </a:prstGeom>
+                        <a:solidFill>
+                          <a:schemeClr val="lt1"/>
+                        </a:solidFill>
+                        <a:ln w="6350">
+                          <a:noFill/>
+                        </a:ln>
+                      </wps:spPr>
+                      <wps:txbx>
+                        <w:txbxContent>
+                          <w:p>
+                            <w:r>
+                              <w:t>1</w:t>
+                            </w:r>
+                          </w:p>
+                        </w:txbxContent>
+                      </wps:txbx>
+                      <wps:bodyPr rot="0" spcFirstLastPara="0" vertOverflow="overflow" horzOverflow="overflow" vert="horz" wrap="square" lIns="91440" tIns="45720" rIns="91440" bIns="45720" numCol="1" spcCol="0" rtlCol="0" fromWordArt="0" anchor="t" anchorCtr="0" forceAA="0" compatLnSpc="1">
+                        <a:prstTxWarp prst="textNoShape">
+                          <a:avLst/>
+                        </a:prstTxWarp>
+                        <a:noAutofit/>
+                      </wps:bodyPr>
+                    </wps:wsp>
+                  </a:graphicData>
+                </a:graphic>
+                <wp14:sizeRelH relativeFrom="margin">
+                  <wp14:pctWidth>0</wp14:pctWidth>
+                </wp14:sizeRelH>
+                <wp14:sizeRelV relativeFrom="margin">
+                  <wp14:pctHeight>0</wp14:pctHeight>
+                </wp14:sizeRelV>
+              </wp:anchor>
+            </w:drawing>
+          </mc:Choice>
+          <mc:Fallback>
+            <w:pict>
+              <v:shape id="Cuadro de texto 63" o:spid="_x0000_s1034" type="#_x0000_t202" style="position:absolute;left:0;text-align:left;margin-left:447.45pt;margin-top:32.25pt;width:17.5pt;height:20.1pt;z-index:251708416;visibility:visible;mso-wrap-style:square;mso-width-percent:0;mso-height-percent:0;mso-wrap-distance-left:9pt;mso-wrap-distance-top:0;mso-wrap-distance-right:9pt;mso-wrap-distance-bottom:0;mso-position-horizontal:absolute;mso-position-horizontal-relative:text;mso-position-vertical:absolute;mso-position-vertical-relative:text;mso-width-percent:0;mso-height-percent:0;mso-width-relative:margin;mso-height-relative:margin;v-text-anchor:top" o:gfxdata="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" fillcolor="white [3201]" stroked="f" strokeweight=".5pt">
+                <v:textbox>
+                  <w:txbxContent>
+                    <w:p>
+                      <w:r>
+                        <w:t>1</w:t>
+                      </w:r>
+                    </w:p>
+                  </w:txbxContent>
+                </v:textbox>
+              </v:shape>
+            </w:pict>
+          </mc:Fallback>
+        </mc:AlternateContent>
+      </w:r>
+      <w:r>
+        <w:rPr>
+          <w:noProof/>
+        </w:rPr>
+        <mc:AlternateContent>
+          <mc:Choice Requires="wps">
+            <w:drawing>
+              <wp:anchor distT="0" distB="0" distL="114300" distR="114300" simplePos="0" relativeHeight="251707392" behindDoc="0" locked="0" layoutInCell="1" allowOverlap="1" wp14:anchorId="4F2B9A0B" wp14:editId="56C1841E">
+                <wp:simplePos x="0" y="0"/>
+                <wp:positionH relativeFrom="column">
+                  <wp:posOffset>2292728</wp:posOffset>
+                </wp:positionH>
+                <wp:positionV relativeFrom="paragraph">
+                  <wp:posOffset>2283837</wp:posOffset>
+                </wp:positionV>
+                <wp:extent cx="667265" cy="0"/>
+                <wp:effectExtent l="38100" t="76200" r="0" b="95250"/>
+                <wp:wrapNone/>
+                <wp:docPr id="62" name="Conector recto de flecha 62"/>
+                <wp:cNvGraphicFramePr/>
+                <a:graphic xmlns:a="http://schemas.openxmlformats.org/drawingml/2006/main">
+                  <a:graphicData uri="http://schemas.microsoft.com/office/word/2010/wordprocessingShape">
+                    <wps:wsp>
+                      <wps:cNvCnPr/>
+                      <wps:spPr>
+                        <a:xfrm flipH="1">
+                          <a:off x="0" y="0"/>
+                          <a:ext cx="667265" cy="0"/>
+                        </a:xfrm>
+                        <a:prstGeom prst="straightConnector1">
+                          <a:avLst/>
+                        </a:prstGeom>
+                        <a:ln>
+                          <a:solidFill>
+                            <a:srgbClr val="FF0000"/>
+                          </a:solidFill>
+                          <a:tailEnd type="triangle"/>
+                        </a:ln>
+                      </wps:spPr>
+                      <wps:style>
+                        <a:lnRef idx="1">
+                          <a:schemeClr val="accent1"/>
+                        </a:lnRef>
+                        <a:fillRef idx="0">
+                          <a:schemeClr val="accent1"/>
+                        </a:fillRef>
+                        <a:effectRef idx="0">
+                          <a:schemeClr val="accent1"/>
+                        </a:effectRef>
+                        <a:fontRef idx="minor">
+                          <a:schemeClr val="tx1"/>
+                        </a:fontRef>
+                      </wps:style>
+                      <wps:bodyPr/>
+                    </wps:wsp>
+                  </a:graphicData>
+                </a:graphic>
+              </wp:anchor>
+            </w:drawing>
+          </mc:Choice>
+          <mc:Fallback>
+            <w:pict>
+              <v:shape w14:anchorId="44984074" id="Conector recto de flecha 62" o:spid="_x0000_s1026" type="#_x0000_t32" style="position:absolute;margin-left:180.55pt;margin-top:179.85pt;width:52.55pt;height:0;flip:x;z-index:251707392;visibility:visible;mso-wrap-style:square;mso-wrap-distance-left:9pt;mso-wrap-distance-top:0;mso-wrap-distance-right:9pt;mso-wrap-distance-bottom:0;mso-position-horizontal:absolute;mso-position-horizontal-relative:text;mso-position-vertical:absolute;mso-position-vertical-relative:text" o:gfxdata="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" strokecolor="red" strokeweight=".5pt">
+                <v:stroke endarrow="block" joinstyle="miter"/>
+              </v:shape>
+            </w:pict>
+          </mc:Fallback>
+        </mc:AlternateContent>
+      </w:r>
+      <w:r>
+        <w:rPr>
+          <w:noProof/>
+        </w:rPr>
+        <mc:AlternateContent>
+          <mc:Choice Requires="wps">
+            <w:drawing>
+              <wp:anchor distT="0" distB="0" distL="114300" distR="114300" simplePos="0" relativeHeight="251705344" behindDoc="0" locked="0" layoutInCell="1" allowOverlap="1" wp14:anchorId="4F2B9A0B" wp14:editId="56C1841E">
+                <wp:simplePos x="0" y="0"/>
+                <wp:positionH relativeFrom="column">
+                  <wp:posOffset>2321475</wp:posOffset>
+                </wp:positionH>
+                <wp:positionV relativeFrom="paragraph">
+                  <wp:posOffset>2008762</wp:posOffset>
+                </wp:positionV>
+                <wp:extent cx="667265" cy="0"/>
+                <wp:effectExtent l="38100" t="76200" r="0" b="95250"/>
+                <wp:wrapNone/>
+                <wp:docPr id="61" name="Conector recto de flecha 61"/>
+                <wp:cNvGraphicFramePr/>
+                <a:graphic xmlns:a="http://schemas.openxmlformats.org/drawingml/2006/main">
+                  <a:graphicData uri="http://schemas.microsoft.com/office/word/2010/wordprocessingShape">
+                    <wps:wsp>
+                      <wps:cNvCnPr/>
+                      <wps:spPr>
+                        <a:xfrm flipH="1">
+                          <a:off x="0" y="0"/>
+                          <a:ext cx="667265" cy="0"/>
+                        </a:xfrm>
+                        <a:prstGeom prst="straightConnector1">
+                          <a:avLst/>
+                        </a:prstGeom>
+                        <a:ln>
+                          <a:solidFill>
+                            <a:srgbClr val="FF0000"/>
+                          </a:solidFill>
+                          <a:tailEnd type="triangle"/>
+                        </a:ln>
+                      </wps:spPr>
+                      <wps:style>
+                        <a:lnRef idx="1">
+                          <a:schemeClr val="accent1"/>
+                        </a:lnRef>
+                        <a:fillRef idx="0">
+                          <a:schemeClr val="accent1"/>
+                        </a:fillRef>
+                        <a:effectRef idx="0">
+                          <a:schemeClr val="accent1"/>
+                        </a:effectRef>
+                        <a:fontRef idx="minor">
+                          <a:schemeClr val="tx1"/>
+                        </a:fontRef>
+                      </wps:style>
+                      <wps:bodyPr/>
+                    </wps:wsp>
+                  </a:graphicData>
+                </a:graphic>
+              </wp:anchor>
+            </w:drawing>
+          </mc:Choice>
+          <mc:Fallback>
+            <w:pict>
+              <v:shape w14:anchorId="057EA8DD" id="Conector recto de flecha 61" o:spid="_x0000_s1026" type="#_x0000_t32" style="position:absolute;margin-left:182.8pt;margin-top:158.15pt;width:52.55pt;height:0;flip:x;z-index:251705344;visibility:visible;mso-wrap-style:square;mso-wrap-distance-left:9pt;mso-wrap-distance-top:0;mso-wrap-distance-right:9pt;mso-wrap-distance-bottom:0;mso-position-horizontal:absolute;mso-position-horizontal-relative:text;mso-position-vertical:absolute;mso-position-vertical-relative:text" o:gfxdata="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" strokecolor="red" strokeweight=".5pt">
+                <v:stroke endarrow="block" joinstyle="miter"/>
+              </v:shape>
+            </w:pict>
+          </mc:Fallback>
+        </mc:AlternateContent>
+      </w:r>
+      <w:r>
+        <w:rPr>
+          <w:noProof/>
+        </w:rPr>
+        <mc:AlternateContent>
+          <mc:Choice Requires="wps">
+            <w:drawing>
+              <wp:anchor distT="0" distB="0" distL="114300" distR="114300" simplePos="0" relativeHeight="251703296" behindDoc="0" locked="0" layoutInCell="1" allowOverlap="1" wp14:anchorId="4F2B9A0B" wp14:editId="56C1841E">
+                <wp:simplePos x="0" y="0"/>
+                <wp:positionH relativeFrom="column">
+                  <wp:posOffset>3927715</wp:posOffset>
+                </wp:positionH>
+                <wp:positionV relativeFrom="paragraph">
+                  <wp:posOffset>1464448</wp:posOffset>
+                </wp:positionV>
+                <wp:extent cx="667265" cy="0"/>
+                <wp:effectExtent l="38100" t="76200" r="0" b="95250"/>
+                <wp:wrapNone/>
+                <wp:docPr id="60" name="Conector recto de flecha 60"/>
+                <wp:cNvGraphicFramePr/>
+                <a:graphic xmlns:a="http://schemas.openxmlformats.org/drawingml/2006/main">
+                  <a:graphicData uri="http://schemas.microsoft.com/office/word/2010/wordprocessingShape">
+                    <wps:wsp>
+                      <wps:cNvCnPr/>
+                      <wps:spPr>
+                        <a:xfrm flipH="1">
+                          <a:off x="0" y="0"/>
+                          <a:ext cx="667265" cy="0"/>
+                        </a:xfrm>
+                        <a:prstGeom prst="straightConnector1">
+                          <a:avLst/>
+                        </a:prstGeom>
+                        <a:ln>
+                          <a:solidFill>
+                            <a:srgbClr val="FF0000"/>
+                          </a:solidFill>
+                          <a:tailEnd type="triangle"/>
+                        </a:ln>
+                      </wps:spPr>
+                      <wps:style>
+                        <a:lnRef idx="1">
+                          <a:schemeClr val="accent1"/>
+                        </a:lnRef>
+                        <a:fillRef idx="0">
+                          <a:schemeClr val="accent1"/>
+                        </a:fillRef>
+                        <a:effectRef idx="0">
+                          <a:schemeClr val="accent1"/>
+                        </a:effectRef>
+                        <a:fontRef idx="minor">
+                          <a:schemeClr val="tx1"/>
+                        </a:fontRef>
+                      </wps:style>
+                      <wps:bodyPr/>
+                    </wps:wsp>
+                  </a:graphicData>
+                </a:graphic>
+              </wp:anchor>
+            </w:drawing>
+          </mc:Choice>
+          <mc:Fallback>
+            <w:pict>
+              <v:shape w14:anchorId="366EAA7F" id="Conector recto de flecha 60" o:spid="_x0000_s1026" type="#_x0000_t32" style="position:absolute;margin-left:309.25pt;margin-top:115.3pt;width:52.55pt;height:0;flip:x;z-index:251703296;visibility:visible;mso-wrap-style:square;mso-wrap-distance-left:9pt;mso-wrap-distance-top:0;mso-wrap-distance-right:9pt;mso-wrap-distance-bottom:0;mso-position-horizontal:absolute;mso-position-horizontal-relative:text;mso-position-vertical:absolute;mso-position-vertical-relative:text" o:gfxdata="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" strokecolor="red" strokeweight=".5pt">
+                <v:stroke endarrow="block" joinstyle="miter"/>
+              </v:shape>
+            </w:pict>
+          </mc:Fallback>
+        </mc:AlternateContent>
+      </w:r>
+      <w:r>
+        <w:rPr>
+          <w:noProof/>
+        </w:rPr>
+        <mc:AlternateContent>
+          <mc:Choice Requires="wps">
+            <w:drawing>
+              <wp:anchor distT="0" distB="0" distL="114300" distR="114300" simplePos="0" relativeHeight="251701248" behindDoc="0" locked="0" layoutInCell="1" allowOverlap="1" wp14:anchorId="4F2B9A0B" wp14:editId="56C1841E">
+                <wp:simplePos x="0" y="0"/>
+                <wp:positionH relativeFrom="margin">
+                  <wp:align>right</wp:align>
+                </wp:positionH>
+                <wp:positionV relativeFrom="paragraph">
+                  <wp:posOffset>1105912</wp:posOffset>
+                </wp:positionV>
+                <wp:extent cx="667265" cy="0"/>
+                <wp:effectExtent l="38100" t="76200" r="0" b="95250"/>
+                <wp:wrapNone/>
+                <wp:docPr id="59" name="Conector recto de flecha 59"/>
+                <wp:cNvGraphicFramePr/>
+                <a:graphic xmlns:a="http://schemas.openxmlformats.org/drawingml/2006/main">
+                  <a:graphicData uri="http://schemas.microsoft.com/office/word/2010/wordprocessingShape">
+                    <wps:wsp>
+                      <wps:cNvCnPr/>
+                      <wps:spPr>
+                        <a:xfrm flipH="1">
+                          <a:off x="0" y="0"/>
+                          <a:ext cx="667265" cy="0"/>
+                        </a:xfrm>
+                        <a:prstGeom prst="straightConnector1">
+                          <a:avLst/>
+                        </a:prstGeom>
+                        <a:ln>
+                          <a:solidFill>
+                            <a:srgbClr val="FF0000"/>
+                          </a:solidFill>
+                          <a:tailEnd type="triangle"/>
+                        </a:ln>
+                      </wps:spPr>
+                      <wps:style>
+                        <a:lnRef idx="1">
+                          <a:schemeClr val="accent1"/>
+                        </a:lnRef>
+                        <a:fillRef idx="0">
+                          <a:schemeClr val="accent1"/>
+                        </a:fillRef>
+                        <a:effectRef idx="0">
+                          <a:schemeClr val="accent1"/>
+                        </a:effectRef>
+                        <a:fontRef idx="minor">
+                          <a:schemeClr val="tx1"/>
+                        </a:fontRef>
+                      </wps:style>
+                      <wps:bodyPr/>
+                    </wps:wsp>
+                  </a:graphicData>
+                </a:graphic>
+              </wp:anchor>
+            </w:drawing>
+          </mc:Choice>
+          <mc:Fallback>
+            <w:pict>
+              <v:shape w14:anchorId="346516A5" id="Conector recto de flecha 59" o:spid="_x0000_s1026" type="#_x0000_t32" style="position:absolute;margin-left:1.35pt;margin-top:87.1pt;width:52.55pt;height:0;flip:x;z-index:251701248;visibility:visible;mso-wrap-style:square;mso-wrap-distance-left:9pt;mso-wrap-distance-top:0;mso-wrap-distance-right:9pt;mso-wrap-distance-bottom:0;mso-position-horizontal:right;mso-position-horizontal-relative:margin;mso-position-vertical:absolute;mso-position-vertical-relative:text" o:gfxdata="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" strokecolor="red" strokeweight=".5pt">
+                <v:stroke endarrow="block" joinstyle="miter"/>
+                <w10:wrap anchorx="margin"/>
+              </v:shape>
+            </w:pict>
+          </mc:Fallback>
+        </mc:AlternateContent>
+      </w:r>
+      <w:r>
+        <w:rPr>
+          <w:noProof/>
+        </w:rPr>
+        <mc:AlternateContent>
+          <mc:Choice Requires="wps">
+            <w:drawing>
+              <wp:anchor distT="0" distB="0" distL="114300" distR="114300" simplePos="0" relativeHeight="251699200" behindDoc="0" locked="0" layoutInCell="1" allowOverlap="1" wp14:anchorId="4F2B9A0B" wp14:editId="56C1841E">
+                <wp:simplePos x="0" y="0"/>
+                <wp:positionH relativeFrom="margin">
+                  <wp:align>right</wp:align>
+                </wp:positionH>
+                <wp:positionV relativeFrom="paragraph">
+                  <wp:posOffset>834098</wp:posOffset>
+                </wp:positionV>
+                <wp:extent cx="667265" cy="0"/>
+                <wp:effectExtent l="38100" t="76200" r="0" b="95250"/>
+                <wp:wrapNone/>
+                <wp:docPr id="58" name="Conector recto de flecha 58"/>
+                <wp:cNvGraphicFramePr/>
+                <a:graphic xmlns:a="http://schemas.openxmlformats.org/drawingml/2006/main">
+                  <a:graphicData uri="http://schemas.microsoft.com/office/word/2010/wordprocessingShape">
+                    <wps:wsp>
+                      <wps:cNvCnPr/>
+                      <wps:spPr>
+                        <a:xfrm flipH="1">
+                          <a:off x="0" y="0"/>
+                          <a:ext cx="667265" cy="0"/>
+                        </a:xfrm>
+                        <a:prstGeom prst="straightConnector1">
+                          <a:avLst/>
+                        </a:prstGeom>
+                        <a:ln>
+                          <a:solidFill>
+                            <a:srgbClr val="FF0000"/>
+                          </a:solidFill>
+                          <a:tailEnd type="triangle"/>
+                        </a:ln>
+                      </wps:spPr>
+                      <wps:style>
+                        <a:lnRef idx="1">
+                          <a:schemeClr val="accent1"/>
+                        </a:lnRef>
+                        <a:fillRef idx="0">
+                          <a:schemeClr val="accent1"/>
+                        </a:fillRef>
+                        <a:effectRef idx="0">
+                          <a:schemeClr val="accent1"/>
+                        </a:effectRef>
+                        <a:fontRef idx="minor">
+                          <a:schemeClr val="tx1"/>
+                        </a:fontRef>
+                      </wps:style>
+                      <wps:bodyPr/>
+                    </wps:wsp>
+                  </a:graphicData>
+                </a:graphic>
+              </wp:anchor>
+            </w:drawing>
+          </mc:Choice>
+          <mc:Fallback>
+            <w:pict>
+              <v:shape w14:anchorId="106E124B" id="Conector recto de flecha 58" o:spid="_x0000_s1026" type="#_x0000_t32" style="position:absolute;margin-left:1.35pt;margin-top:65.7pt;width:52.55pt;height:0;flip:x;z-index:251699200;visibility:visible;mso-wrap-style:square;mso-wrap-distance-left:9pt;mso-wrap-distance-top:0;mso-wrap-distance-right:9pt;mso-wrap-distance-bottom:0;mso-position-horizontal:right;mso-position-horizontal-relative:margin;mso-position-vertical:absolute;mso-position-vertical-relative:text" o:gfxdata="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" strokecolor="red" strokeweight=".5pt">
+                <v:stroke endarrow="block" joinstyle="miter"/>
+                <w10:wrap anchorx="margin"/>
+              </v:shape>
+            </w:pict>
+          </mc:Fallback>
+        </mc:AlternateContent>
+      </w:r>
+      <w:r>
+        <w:rPr>
+          <w:noProof/>
+        </w:rPr>
+        <mc:AlternateContent>
+          <mc:Choice Requires="wps">
+            <w:drawing>
+              <wp:anchor distT="0" distB="0" distL="114300" distR="114300" simplePos="0" relativeHeight="251697152" behindDoc="0" locked="0" layoutInCell="1" allowOverlap="1">
+                <wp:simplePos x="0" y="0"/>
+                <wp:positionH relativeFrom="column">
+                  <wp:posOffset>4949962</wp:posOffset>
+                </wp:positionH>
+                <wp:positionV relativeFrom="paragraph">
+                  <wp:posOffset>541827</wp:posOffset>
+                </wp:positionV>
+                <wp:extent cx="667265" cy="0"/>
+                <wp:effectExtent l="38100" t="76200" r="0" b="95250"/>
+                <wp:wrapNone/>
+                <wp:docPr id="57" name="Conector recto de flecha 57"/>
+                <wp:cNvGraphicFramePr/>
+                <a:graphic xmlns:a="http://schemas.openxmlformats.org/drawingml/2006/main">
+                  <a:graphicData uri="http://schemas.microsoft.com/office/word/2010/wordprocessingShape">
+                    <wps:wsp>
+                      <wps:cNvCnPr/>
+                      <wps:spPr>
+                        <a:xfrm flipH="1">
+                          <a:off x="0" y="0"/>
+                          <a:ext cx="667265" cy="0"/>
+                        </a:xfrm>
+                        <a:prstGeom prst="straightConnector1">
+                          <a:avLst/>
+                        </a:prstGeom>
+                        <a:ln>
+                          <a:solidFill>
+                            <a:srgbClr val="FF0000"/>
+                          </a:solidFill>
+                          <a:tailEnd type="triangle"/>
+                        </a:ln>
+                      </wps:spPr>
+                      <wps:style>
+                        <a:lnRef idx="1">
+                          <a:schemeClr val="accent1"/>
+                        </a:lnRef>
+                        <a:fillRef idx="0">
+                          <a:schemeClr val="accent1"/>
+                        </a:fillRef>
+                        <a:effectRef idx="0">
+                          <a:schemeClr val="accent1"/>
+                        </a:effectRef>
+                        <a:fontRef idx="minor">
+                          <a:schemeClr val="tx1"/>
+                        </a:fontRef>
+                      </wps:style>
+                      <wps:bodyPr/>
+                    </wps:wsp>
+                  </a:graphicData>
+                </a:graphic>
+              </wp:anchor>
+            </w:drawing>
+          </mc:Choice>
+          <mc:Fallback>
+            <w:pict>
+              <v:shape w14:anchorId="31BD2286" id="Conector recto de flecha 57" o:spid="_x0000_s1026" type="#_x0000_t32" style="position:absolute;margin-left:389.75pt;margin-top:42.65pt;width:52.55pt;height:0;flip:x;z-index:251697152;visibility:visible;mso-wrap-style:square;mso-wrap-distance-left:9pt;mso-wrap-distance-top:0;mso-wrap-distance-right:9pt;mso-wrap-distance-bottom:0;mso-position-horizontal:absolute;mso-position-horizontal-relative:text;mso-position-vertical:absolute;mso-position-vertical-relative:text" o:gfxdata="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" strokecolor="red" strokeweight=".5pt">
+                <v:stroke endarrow="block" joinstyle="miter"/>
+              </v:shape>
+            </w:pict>
+          </mc:Fallback>
+        </mc:AlternateContent>
+      </w:r>
+      <w:r>
+        <w:rPr>
+          <w:noProof/>
+        </w:rPr>
+        <w:drawing>
+          <wp:inline distT="0" distB="0" distL="0" distR="0" wp14:anchorId="6FC8BE11" wp14:editId="3C4285A9">
+            <wp:extent cx="5612130" cy="3155315"/>
+            <wp:effectExtent l="0" t="0" r="7620" b="6985"/>
+            <wp:docPr id="55" name="Imagen 55"/>
+            <wp:cNvGraphicFramePr>
+              <a:graphicFrameLocks xmlns:a="http://schemas.openxmlformats.org/drawingml/2006/main" noChangeAspect="1"/>
+            </wp:cNvGraphicFramePr>
+            <a:graphic xmlns:a="http://schemas.openxmlformats.org/drawingml/2006/main">
+              <a:graphicData uri="http://schemas.openxmlformats.org/drawingml/2006/picture">
+                <pic:pic xmlns:pic="http://schemas.openxmlformats.org/drawingml/2006/picture">
+                  <pic:nvPicPr>
+                    <pic:cNvPr id="1" name=""/>
+                    <pic:cNvPicPr/>
+                  </pic:nvPicPr>
+                  <pic:blipFill>
+                    <a:blip r:embed="rId22"/>
+                    <a:stretch>
+                      <a:fillRect/>
+                    </a:stretch>
+                  </pic:blipFill>
+                  <pic:spPr>
+                    <a:xfrm>
+                      <a:off x="0" y="0"/>
+                      <a:ext cx="5612130" cy="3155315"/>
+                    </a:xfrm>
+                    <a:prstGeom prst="rect">
+                      <a:avLst/>
+                    </a:prstGeom>
+                  </pic:spPr>
+                </pic:pic>
+              </a:graphicData>
+            </a:graphic>
+          </wp:inline>
+        </w:drawing>
+      </w:r>
+    </w:p>
+    <w:p>
+      <w:pPr>
+        <w:ind w:left="708"/>
+        <w:jc w:val="both"/>
+        <w:rPr>
+          <w:rFonts w:ascii="Arial" w:hAnsi="Arial" w:cs="Arial"/>
+          <w:sz w:val="24"/>
+          <w:szCs w:val="24"/>
+        </w:rPr>
+      </w:pPr>
+    </w:p>
+    <w:p>
+      <w:pPr>
+        <w:pStyle w:val="Prrafodelista"/>
+        <w:numPr>
+          <w:ilvl w:val="0"/>
+          <w:numId w:val="3"/>
+        </w:numPr>
+        <w:jc w:val="both"/>
+        <w:rPr>
+          <w:rFonts w:ascii="Arial" w:hAnsi="Arial" w:cs="Arial"/>
+          <w:sz w:val="24"/>
+          <w:szCs w:val="24"/>
+        </w:rPr>
+      </w:pPr>
+      <w:r>
+        <w:rPr>
+          <w:rFonts w:ascii="Arial" w:hAnsi="Arial" w:cs="Arial"/>
+          <w:sz w:val="24"/>
+          <w:szCs w:val="24"/>
+        </w:rPr>
+        <w:t>Una vez diligenciado de manera correcta el formulario para publicar anuncio se procede a seleccionar la opción publicar con la cual se publicará el anuncio el cual indicio en el formulario.</w:t>
+      </w:r>
+    </w:p>
+    <w:p>
+      <w:pPr>
+        <w:pStyle w:val="Prrafodelista"/>
+        <w:ind w:left="1800"/>
+        <w:jc w:val="both"/>
+        <w:rPr>
+          <w:rFonts w:ascii="Arial" w:hAnsi="Arial" w:cs="Arial"/>
+          <w:sz w:val="24"/>
+          <w:szCs w:val="24"/>
+        </w:rPr>
+      </w:pPr>
+    </w:p>
+    <w:p>
+      <w:pPr>
+        <w:pStyle w:val="Prrafodelista"/>
+        <w:ind w:left="708"/>
+        <w:jc w:val="both"/>
+        <w:rPr>
+          <w:rFonts w:ascii="Arial" w:hAnsi="Arial" w:cs="Arial"/>
+          <w:sz w:val="24"/>
+          <w:szCs w:val="24"/>
+        </w:rPr>
+      </w:pPr>
+      <w:r>
+        <w:rPr>
+          <w:noProof/>
+        </w:rPr>
+        <mc:AlternateContent>
+          <mc:Choice Requires="wps">
+            <w:drawing>
+              <wp:anchor distT="0" distB="0" distL="114300" distR="114300" simplePos="0" relativeHeight="251719680" behindDoc="0" locked="0" layoutInCell="1" allowOverlap="1">
+                <wp:simplePos x="0" y="0"/>
+                <wp:positionH relativeFrom="column">
+                  <wp:posOffset>1333551</wp:posOffset>
+                </wp:positionH>
+                <wp:positionV relativeFrom="paragraph">
+                  <wp:posOffset>2706336</wp:posOffset>
+                </wp:positionV>
+                <wp:extent cx="436606" cy="337751"/>
+                <wp:effectExtent l="0" t="0" r="20955" b="24765"/>
+                <wp:wrapNone/>
+                <wp:docPr id="69" name="Elipse 69"/>
+                <wp:cNvGraphicFramePr/>
+                <a:graphic xmlns:a="http://schemas.openxmlformats.org/drawingml/2006/main">
+                  <a:graphicData uri="http://schemas.microsoft.com/office/word/2010/wordprocessingShape">
+                    <wps:wsp>
+                      <wps:cNvSpPr/>
+                      <wps:spPr>
+                        <a:xfrm>
+                          <a:off x="0" y="0"/>
+                          <a:ext cx="436606" cy="337751"/>
+                        </a:xfrm>
+                        <a:prstGeom prst="ellipse">
+                          <a:avLst/>
+                        </a:prstGeom>
+                        <a:noFill/>
+                        <a:ln>
+                          <a:solidFill>
+                            <a:srgbClr val="FF0000"/>
+                          </a:solidFill>
+                        </a:ln>
+                      </wps:spPr>
+                      <wps:style>
+                        <a:lnRef idx="2">
+                          <a:schemeClr val="accent1">
+                            <a:shade val="50000"/>
+                          </a:schemeClr>
+                        </a:lnRef>
+                        <a:fillRef idx="1">
+                          <a:schemeClr val="accent1"/>
+                        </a:fillRef>
+                        <a:effectRef idx="0">
+                          <a:schemeClr val="accent1"/>
+                        </a:effectRef>
+                        <a:fontRef idx="minor">
+                          <a:schemeClr val="lt1"/>
+                        </a:fontRef>
+                      </wps:style>
+                      <wps:bodyPr rot="0" spcFirstLastPara="0" vertOverflow="overflow" horzOverflow="overflow" vert="horz" wrap="square" lIns="91440" tIns="45720" rIns="91440" bIns="45720" numCol="1" spcCol="0" rtlCol="0" fromWordArt="0" anchor="ctr" anchorCtr="0" forceAA="0" compatLnSpc="1">
+                        <a:prstTxWarp prst="textNoShape">
+                          <a:avLst/>
+                        </a:prstTxWarp>
+                        <a:noAutofit/>
+                      </wps:bodyPr>
+                    </wps:wsp>
+                  </a:graphicData>
+                </a:graphic>
+              </wp:anchor>
+            </w:drawing>
+          </mc:Choice>
+          <mc:Fallback>
+            <w:pict>
+              <v:oval w14:anchorId="5E76BA66" id="Elipse 69" o:spid="_x0000_s1026" style="position:absolute;margin-left:105pt;margin-top:213.1pt;width:34.4pt;height:26.6pt;z-index:251719680;visibility:visible;mso-wrap-style:square;mso-wrap-distance-left:9pt;mso-wrap-distance-top:0;mso-wrap-distance-right:9pt;mso-wrap-distance-bottom:0;mso-position-horizontal:absolute;mso-position-horizontal-relative:text;mso-position-vertical:absolute;mso-position-vertical-relative:text;v-text-anchor:middle" o:gfxdata="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" filled="f" strokecolor="red" strokeweight="1pt">
+                <v:stroke joinstyle="miter"/>
+              </v:oval>
+            </w:pict>
+          </mc:Fallback>
+        </mc:AlternateContent>
+      </w:r>
+      <w:r>
+        <w:rPr>
+          <w:noProof/>
+        </w:rPr>
+        <w:drawing>
+          <wp:inline distT="0" distB="0" distL="0" distR="0" wp14:anchorId="4385F0C5" wp14:editId="2051A353">
+            <wp:extent cx="5612130" cy="3155315"/>
+            <wp:effectExtent l="0" t="0" r="7620" b="6985"/>
+            <wp:docPr id="56" name="Imagen 56"/>
+            <wp:cNvGraphicFramePr>
+              <a:graphicFrameLocks xmlns:a="http://schemas.openxmlformats.org/drawingml/2006/main" noChangeAspect="1"/>
+            </wp:cNvGraphicFramePr>
+            <a:graphic xmlns:a="http://schemas.openxmlformats.org/drawingml/2006/main">
+              <a:graphicData uri="http://schemas.openxmlformats.org/drawingml/2006/picture">
+                <pic:pic xmlns:pic="http://schemas.openxmlformats.org/drawingml/2006/picture">
+                  <pic:nvPicPr>
+                    <pic:cNvPr id="1" name=""/>
+                    <pic:cNvPicPr/>
+                  </pic:nvPicPr>
+                  <pic:blipFill>
+                    <a:blip r:embed="rId23"/>
+                    <a:stretch>
+                      <a:fillRect/>
+                    </a:stretch>
+                  </pic:blipFill>
+                  <pic:spPr>
+                    <a:xfrm>
+                      <a:off x="0" y="0"/>
+                      <a:ext cx="5612130" cy="3155315"/>
+                    </a:xfrm>
+                    <a:prstGeom prst="rect">
+                      <a:avLst/>
+                    </a:prstGeom>
+                  </pic:spPr>
+                </pic:pic>
+              </a:graphicData>
+            </a:graphic>
+          </wp:inline>
+        </w:drawing>
+      </w:r>
+    </w:p>
+    <w:p>
+      <w:pPr>
+        <w:jc w:val="both"/>
+        <w:rPr>
+          <w:rFonts w:ascii="Arial" w:hAnsi="Arial" w:cs="Arial"/>
+          <w:sz w:val="24"/>
+          <w:szCs w:val="24"/>
+        </w:rPr>
+      </w:pPr>
+      <w:bookmarkStart w:id="3" w:name="_GoBack"/>
+      <w:bookmarkEnd w:id="3"/>
+    </w:p>
     <w:sectPr>
       <w:pgSz w:w="12240" w:h="15840"/>
       <w:pgMar w:top="1417" w:right="1701" w:bottom="1417" w:left="1701" w:header="708" w:footer="708" w:gutter="0"/>
@@ -3152,6 +6790,119 @@
 <file path=word/numbering.xml><?xml version="1.0" encoding="utf-8"?>
 <w:numbering xmlns:wpc="http://schemas.microsoft.com/office/word/2010/wordprocessingCanvas" xmlns:cx="http://schemas.microsoft.com/office/drawing/2014/chartex" xmlns:cx1="http://schemas.microsoft.com/office/drawing/2015/9/8/chartex" xmlns:cx2="http://schemas.microsoft.com/office/drawing/2015/10/21/chartex" xmlns:cx3="http://schemas.microsoft.com/office/drawing/2016/5/9/chartex" xmlns:cx4="http://schemas.microsoft.com/office/drawing/2016/5/10/chartex" xmlns:cx5="http://schemas.microsoft.com/office/drawing/2016/5/11/chartex" xmlns:cx6="http://schemas.microsoft.com/office/drawing/2016/5/12/chartex" xmlns:cx7="http://schemas.microsoft.com/office/drawing/2016/5/13/chartex" xmlns:cx8="http://schemas.microsoft.com/office/drawing/2016/5/14/chartex" xmlns:mc="http://schemas.openxmlformats.org/markup-compatibility/2006" xmlns:aink="http://schemas.microsoft.com/office/drawing/2016/ink" xmlns:am3d="http://schemas.microsoft.com/office/drawing/2017/model3d" xmlns:o="urn:schemas-microsoft-com:office:office" xmlns:r="http://schemas.openxmlformats.org/officeDocument/2006/relationships" xmlns:m="http://schemas.openxmlformats.org/officeDocument/2006/math" xmlns:v="urn:schemas-microsoft-com:vml" xmlns:wp14="http://schemas.microsoft.com/office/word/2010/wordprocessingDrawing" xmlns:wp="http://schemas.openxmlformats.org/drawingml/2006/wordprocessingDrawing" xmlns:w10="urn:schemas-microsoft-com:office:word" xmlns:w="http://schemas.openxmlformats.org/wordprocessingml/2006/main" xmlns:w14="http://schemas.microsoft.com/office/word/2010/wordml" xmlns:w15="http://schemas.microsoft.com/office/word/2012/wordml" xmlns:w16cid="http://schemas.microsoft.com/office/word/2016/wordml/cid" xmlns:w16se="http://schemas.microsoft.com/office/word/2015/wordml/symex" xmlns:wpg="http://schemas.microsoft.com/office/word/2010/wordprocessingGroup" xmlns:wpi="http://schemas.microsoft.com/office/word/2010/wordprocessingInk" xmlns:wne="http://schemas.microsoft.com/office/word/2006/wordml" xmlns:wps="http://schemas.microsoft.com/office/word/2010/wordprocessingShape" mc:Ignorable="w14 w15 w16se w16cid wp14">
   <w:abstractNum w:abstractNumId="0" w15:restartNumberingAfterBreak="0">
+    <w:nsid w:val="0DDE306E"/>
+    <w:multiLevelType w:val="hybridMultilevel"/>
+    <w:tmpl w:val="1390BF7A"/>
+    <w:lvl w:ilvl="0" w:tplc="3D9AB5FC">
+      <w:start w:val="1"/>
+      <w:numFmt w:val="decimal"/>
+      <w:lvlText w:val="%1."/>
+      <w:lvlJc w:val="left"/>
+      <w:pPr>
+        <w:ind w:left="2160" w:hanging="360"/>
+      </w:pPr>
+      <w:rPr>
+        <w:rFonts w:ascii="Arial" w:eastAsia="Batang" w:hAnsi="Arial" w:cs="Arial"/>
+      </w:rPr>
+    </w:lvl>
+    <w:lvl w:ilvl="1" w:tplc="240A0003" w:tentative="1">
+      <w:start w:val="1"/>
+      <w:numFmt w:val="bullet"/>
+      <w:lvlText w:val="o"/>
+      <w:lvlJc w:val="left"/>
+      <w:pPr>
+        <w:ind w:left="2880" w:hanging="360"/>
+      </w:pPr>
+      <w:rPr>
+        <w:rFonts w:ascii="Courier New" w:hAnsi="Courier New" w:cs="Courier New" w:hint="default"/>
+      </w:rPr>
+    </w:lvl>
+    <w:lvl w:ilvl="2" w:tplc="240A0005" w:tentative="1">
+      <w:start w:val="1"/>
+      <w:numFmt w:val="bullet"/>
+      <w:lvlText w:val=""/>
+      <w:lvlJc w:val="left"/>
+      <w:pPr>
+        <w:ind w:left="3600" w:hanging="360"/>
+      </w:pPr>
+      <w:rPr>
+        <w:rFonts w:ascii="Wingdings" w:hAnsi="Wingdings" w:hint="default"/>
+      </w:rPr>
+    </w:lvl>
+    <w:lvl w:ilvl="3" w:tplc="240A0001" w:tentative="1">
+      <w:start w:val="1"/>
+      <w:numFmt w:val="bullet"/>
+      <w:lvlText w:val=""/>
+      <w:lvlJc w:val="left"/>
+      <w:pPr>
+        <w:ind w:left="4320" w:hanging="360"/>
+      </w:pPr>
+      <w:rPr>
+        <w:rFonts w:ascii="Symbol" w:hAnsi="Symbol" w:hint="default"/>
+      </w:rPr>
+    </w:lvl>
+    <w:lvl w:ilvl="4" w:tplc="240A0003" w:tentative="1">
+      <w:start w:val="1"/>
+      <w:numFmt w:val="bullet"/>
+      <w:lvlText w:val="o"/>
+      <w:lvlJc w:val="left"/>
+      <w:pPr>
+        <w:ind w:left="5040" w:hanging="360"/>
+      </w:pPr>
+      <w:rPr>
+        <w:rFonts w:ascii="Courier New" w:hAnsi="Courier New" w:cs="Courier New" w:hint="default"/>
+      </w:rPr>
+    </w:lvl>
+    <w:lvl w:ilvl="5" w:tplc="240A0005" w:tentative="1">
+      <w:start w:val="1"/>
+      <w:numFmt w:val="bullet"/>
+      <w:lvlText w:val=""/>
+      <w:lvlJc w:val="left"/>
+      <w:pPr>
+        <w:ind w:left="5760" w:hanging="360"/>
+      </w:pPr>
+      <w:rPr>
+        <w:rFonts w:ascii="Wingdings" w:hAnsi="Wingdings" w:hint="default"/>
+      </w:rPr>
+    </w:lvl>
+    <w:lvl w:ilvl="6" w:tplc="240A0001" w:tentative="1">
+      <w:start w:val="1"/>
+      <w:numFmt w:val="bullet"/>
+      <w:lvlText w:val=""/>
+      <w:lvlJc w:val="left"/>
+      <w:pPr>
+        <w:ind w:left="6480" w:hanging="360"/>
+      </w:pPr>
+      <w:rPr>
+        <w:rFonts w:ascii="Symbol" w:hAnsi="Symbol" w:hint="default"/>
+      </w:rPr>
+    </w:lvl>
+    <w:lvl w:ilvl="7" w:tplc="240A0003" w:tentative="1">
+      <w:start w:val="1"/>
+      <w:numFmt w:val="bullet"/>
+      <w:lvlText w:val="o"/>
+      <w:lvlJc w:val="left"/>
+      <w:pPr>
+        <w:ind w:left="7200" w:hanging="360"/>
+      </w:pPr>
+      <w:rPr>
+        <w:rFonts w:ascii="Courier New" w:hAnsi="Courier New" w:cs="Courier New" w:hint="default"/>
+      </w:rPr>
+    </w:lvl>
+    <w:lvl w:ilvl="8" w:tplc="240A0005" w:tentative="1">
+      <w:start w:val="1"/>
+      <w:numFmt w:val="bullet"/>
+      <w:lvlText w:val=""/>
+      <w:lvlJc w:val="left"/>
+      <w:pPr>
+        <w:ind w:left="7920" w:hanging="360"/>
+      </w:pPr>
+      <w:rPr>
+        <w:rFonts w:ascii="Wingdings" w:hAnsi="Wingdings" w:hint="default"/>
+      </w:rPr>
+    </w:lvl>
+  </w:abstractNum>
+  <w:abstractNum w:abstractNumId="1" w15:restartNumberingAfterBreak="0">
     <w:nsid w:val="2B982EB5"/>
     <w:multiLevelType w:val="hybridMultilevel"/>
     <w:tmpl w:val="9DA89D52"/>
@@ -3240,10 +6991,99 @@
       </w:pPr>
     </w:lvl>
   </w:abstractNum>
-  <w:abstractNum w:abstractNumId="1" w15:restartNumberingAfterBreak="0">
+  <w:abstractNum w:abstractNumId="2" w15:restartNumberingAfterBreak="0">
+    <w:nsid w:val="585F787F"/>
+    <w:multiLevelType w:val="hybridMultilevel"/>
+    <w:tmpl w:val="695C50C6"/>
+    <w:lvl w:ilvl="0" w:tplc="B56A425E">
+      <w:start w:val="1"/>
+      <w:numFmt w:val="decimal"/>
+      <w:lvlText w:val="%1."/>
+      <w:lvlJc w:val="left"/>
+      <w:pPr>
+        <w:ind w:left="2160" w:hanging="360"/>
+      </w:pPr>
+      <w:rPr>
+        <w:rFonts w:hint="default"/>
+      </w:rPr>
+    </w:lvl>
+    <w:lvl w:ilvl="1" w:tplc="240A0019" w:tentative="1">
+      <w:start w:val="1"/>
+      <w:numFmt w:val="lowerLetter"/>
+      <w:lvlText w:val="%2."/>
+      <w:lvlJc w:val="left"/>
+      <w:pPr>
+        <w:ind w:left="2880" w:hanging="360"/>
+      </w:pPr>
+    </w:lvl>
+    <w:lvl w:ilvl="2" w:tplc="240A001B" w:tentative="1">
+      <w:start w:val="1"/>
+      <w:numFmt w:val="lowerRoman"/>
+      <w:lvlText w:val="%3."/>
+      <w:lvlJc w:val="right"/>
+      <w:pPr>
+        <w:ind w:left="3600" w:hanging="180"/>
+      </w:pPr>
+    </w:lvl>
+    <w:lvl w:ilvl="3" w:tplc="240A000F" w:tentative="1">
+      <w:start w:val="1"/>
+      <w:numFmt w:val="decimal"/>
+      <w:lvlText w:val="%4."/>
+      <w:lvlJc w:val="left"/>
+      <w:pPr>
+        <w:ind w:left="4320" w:hanging="360"/>
+      </w:pPr>
+    </w:lvl>
+    <w:lvl w:ilvl="4" w:tplc="240A0019" w:tentative="1">
+      <w:start w:val="1"/>
+      <w:numFmt w:val="lowerLetter"/>
+      <w:lvlText w:val="%5."/>
+      <w:lvlJc w:val="left"/>
+      <w:pPr>
+        <w:ind w:left="5040" w:hanging="360"/>
+      </w:pPr>
+    </w:lvl>
+    <w:lvl w:ilvl="5" w:tplc="240A001B" w:tentative="1">
+      <w:start w:val="1"/>
+      <w:numFmt w:val="lowerRoman"/>
+      <w:lvlText w:val="%6."/>
+      <w:lvlJc w:val="right"/>
+      <w:pPr>
+        <w:ind w:left="5760" w:hanging="180"/>
+      </w:pPr>
+    </w:lvl>
+    <w:lvl w:ilvl="6" w:tplc="240A000F" w:tentative="1">
+      <w:start w:val="1"/>
+      <w:numFmt w:val="decimal"/>
+      <w:lvlText w:val="%7."/>
+      <w:lvlJc w:val="left"/>
+      <w:pPr>
+        <w:ind w:left="6480" w:hanging="360"/>
+      </w:pPr>
+    </w:lvl>
+    <w:lvl w:ilvl="7" w:tplc="240A0019" w:tentative="1">
+      <w:start w:val="1"/>
+      <w:numFmt w:val="lowerLetter"/>
+      <w:lvlText w:val="%8."/>
+      <w:lvlJc w:val="left"/>
+      <w:pPr>
+        <w:ind w:left="7200" w:hanging="360"/>
+      </w:pPr>
+    </w:lvl>
+    <w:lvl w:ilvl="8" w:tplc="240A001B" w:tentative="1">
+      <w:start w:val="1"/>
+      <w:numFmt w:val="lowerRoman"/>
+      <w:lvlText w:val="%9."/>
+      <w:lvlJc w:val="right"/>
+      <w:pPr>
+        <w:ind w:left="7920" w:hanging="180"/>
+      </w:pPr>
+    </w:lvl>
+  </w:abstractNum>
+  <w:abstractNum w:abstractNumId="3" w15:restartNumberingAfterBreak="0">
     <w:nsid w:val="711340D8"/>
     <w:multiLevelType w:val="hybridMultilevel"/>
-    <w:tmpl w:val="57EEA2DE"/>
+    <w:tmpl w:val="BE1A9680"/>
     <w:lvl w:ilvl="0" w:tplc="240A0001">
       <w:start w:val="1"/>
       <w:numFmt w:val="bullet"/>
@@ -3353,7 +7193,7 @@
       </w:rPr>
     </w:lvl>
   </w:abstractNum>
-  <w:abstractNum w:abstractNumId="2" w15:restartNumberingAfterBreak="0">
+  <w:abstractNum w:abstractNumId="4" w15:restartNumberingAfterBreak="0">
     <w:nsid w:val="7C797E13"/>
     <w:multiLevelType w:val="hybridMultilevel"/>
     <w:tmpl w:val="1E400922"/>
@@ -3443,13 +7283,19 @@
     </w:lvl>
   </w:abstractNum>
   <w:num w:numId="1">
+    <w:abstractNumId w:val="1"/>
+  </w:num>
+  <w:num w:numId="2">
+    <w:abstractNumId w:val="4"/>
+  </w:num>
+  <w:num w:numId="3">
+    <w:abstractNumId w:val="3"/>
+  </w:num>
+  <w:num w:numId="4">
     <w:abstractNumId w:val="0"/>
   </w:num>
-  <w:num w:numId="2">
+  <w:num w:numId="5">
     <w:abstractNumId w:val="2"/>
-  </w:num>
-  <w:num w:numId="3">
-    <w:abstractNumId w:val="1"/>
   </w:num>
 </w:numbering>
 </file>
@@ -4367,7 +8213,7 @@
 </file>
 
 <file path=customXml/itemProps1.xml><?xml version="1.0" encoding="utf-8"?>
-<ds:datastoreItem xmlns:ds="http://schemas.openxmlformats.org/officeDocument/2006/customXml" ds:itemID="{6C8375C8-390E-434A-92F2-A56B36AE0CB5}">
+<ds:datastoreItem xmlns:ds="http://schemas.openxmlformats.org/officeDocument/2006/customXml" ds:itemID="{3532946E-371E-4861-AEA0-30FB8BD18435}">
   <ds:schemaRefs>
     <ds:schemaRef ds:uri="http://schemas.openxmlformats.org/officeDocument/2006/bibliography"/>
   </ds:schemaRefs>

</xml_diff>